<commit_message>
nits and new margins on the QRC
</commit_message>
<xml_diff>
--- a/doc/slax-quick-reference.docx
+++ b/doc/slax-quick-reference.docx
@@ -21533,25 +21533,14 @@
         </w:rPr>
         <w:br w:type="column"/>
       </w:r>
-      <w:proofErr w:type="gramStart"/>
-      <w:r>
-        <w:rPr>
-          <w:rFonts w:ascii="Arial" w:hAnsi="Arial"/>
-          <w:b/>
-          <w:sz w:val="20"/>
-          <w:szCs w:val="23"/>
-        </w:rPr>
-        <w:t>preserve</w:t>
-      </w:r>
-      <w:proofErr w:type="gramEnd"/>
-      <w:r>
-        <w:rPr>
-          <w:rFonts w:ascii="Arial" w:hAnsi="Arial"/>
-          <w:b/>
-          <w:sz w:val="20"/>
-          <w:szCs w:val="23"/>
-        </w:rPr>
-        <w:t>-space</w:t>
+      <w:r>
+        <w:rPr>
+          <w:rFonts w:ascii="Arial" w:hAnsi="Arial"/>
+          <w:b/>
+          <w:sz w:val="20"/>
+          <w:szCs w:val="23"/>
+        </w:rPr>
+        <w:t>preserve-space</w:t>
       </w:r>
       <w:r>
         <w:rPr>
@@ -22973,8 +22962,8 @@
     </w:p>
     <w:sectPr>
       <w:pgSz w:w="15840" w:h="12240" w:orient="landscape"/>
-      <w:pgMar w:top="720" w:right="630" w:bottom="180" w:left="568" w:gutter="0"/>
-      <w:cols w:num="3" w:space="742"/>
+      <w:pgMar w:top="720" w:right="504" w:bottom="180" w:left="426" w:gutter="0"/>
+      <w:cols w:num="3" w:space="781"/>
       <w:docGrid w:linePitch="360"/>
     </w:sectPr>
   </w:body>
@@ -24364,6 +24353,7 @@
   </w:style>
   <w:style w:type="character" w:default="1" w:styleId="DefaultParagraphFont">
     <w:name w:val="Default Paragraph Font"/>
+    <w:semiHidden/>
     <w:unhideWhenUsed/>
   </w:style>
   <w:style w:type="table" w:default="1" w:styleId="TableNormal">

</xml_diff>

<commit_message>
add slax:base64-* to docs
</commit_message>
<xml_diff>
--- a/doc/slax-quick-reference.docx
+++ b/doc/slax-quick-reference.docx
@@ -62,6 +62,224 @@
           <w:sz w:val="18"/>
           <w:szCs w:val="23"/>
         </w:rPr>
+        <w:t>string</w:t>
+      </w:r>
+      <w:r>
+        <w:rPr>
+          <w:rFonts w:ascii="Arial" w:hAnsi="Arial"/>
+          <w:i/>
+          <w:sz w:val="18"/>
+          <w:szCs w:val="23"/>
+        </w:rPr>
+        <w:t xml:space="preserve"> </w:t>
+      </w:r>
+      <w:r>
+        <w:rPr>
+          <w:rFonts w:ascii="Arial" w:hAnsi="Arial"/>
+          <w:b/>
+          <w:sz w:val="18"/>
+          <w:szCs w:val="23"/>
+        </w:rPr>
+        <w:t>slax:</w:t>
+      </w:r>
+      <w:r>
+        <w:rPr>
+          <w:rFonts w:ascii="Arial" w:hAnsi="Arial"/>
+          <w:b/>
+          <w:sz w:val="18"/>
+          <w:szCs w:val="23"/>
+        </w:rPr>
+        <w:t>base64-decode</w:t>
+      </w:r>
+      <w:r>
+        <w:rPr>
+          <w:rFonts w:ascii="Arial" w:hAnsi="Arial"/>
+          <w:i/>
+          <w:sz w:val="18"/>
+          <w:szCs w:val="23"/>
+        </w:rPr>
+        <w:t>(string</w:t>
+      </w:r>
+      <w:r>
+        <w:rPr>
+          <w:rFonts w:ascii="Arial" w:hAnsi="Arial"/>
+          <w:i/>
+          <w:sz w:val="18"/>
+          <w:szCs w:val="23"/>
+        </w:rPr>
+        <w:t>, non-xml?</w:t>
+      </w:r>
+      <w:r>
+        <w:rPr>
+          <w:rFonts w:ascii="Arial" w:hAnsi="Arial"/>
+          <w:i/>
+          <w:sz w:val="18"/>
+          <w:szCs w:val="23"/>
+        </w:rPr>
+        <w:t>)</w:t>
+      </w:r>
+    </w:p>
+    <w:p>
+      <w:pPr>
+        <w:ind w:left="720"/>
+        <w:rPr>
+          <w:rFonts w:ascii="Arial" w:hAnsi="Arial"/>
+          <w:sz w:val="14"/>
+          <w:szCs w:val="23"/>
+        </w:rPr>
+      </w:pPr>
+      <w:r>
+        <w:rPr>
+          <w:rFonts w:ascii="Arial" w:hAnsi="Arial"/>
+          <w:sz w:val="14"/>
+          <w:szCs w:val="23"/>
+        </w:rPr>
+        <w:t>Decode a BASE64 encoded string</w:t>
+      </w:r>
+      <w:r>
+        <w:rPr>
+          <w:rFonts w:ascii="Arial" w:hAnsi="Arial"/>
+          <w:sz w:val="14"/>
+          <w:szCs w:val="23"/>
+        </w:rPr>
+        <w:t>.</w:t>
+      </w:r>
+      <w:r>
+        <w:rPr>
+          <w:rFonts w:ascii="Arial" w:hAnsi="Arial"/>
+          <w:sz w:val="14"/>
+          <w:szCs w:val="23"/>
+        </w:rPr>
+        <w:t xml:space="preserve"> Replace non-xml characters with </w:t>
+      </w:r>
+      <w:r>
+        <w:rPr>
+          <w:rFonts w:ascii="Arial" w:hAnsi="Arial"/>
+          <w:i/>
+          <w:sz w:val="14"/>
+          <w:szCs w:val="23"/>
+        </w:rPr>
+        <w:t>non-xml</w:t>
+      </w:r>
+      <w:r>
+        <w:rPr>
+          <w:rFonts w:ascii="Arial" w:hAnsi="Arial"/>
+          <w:sz w:val="14"/>
+          <w:szCs w:val="23"/>
+        </w:rPr>
+        <w:t xml:space="preserve"> (empty string will remove them).</w:t>
+      </w:r>
+    </w:p>
+    <w:p>
+      <w:pPr>
+        <w:spacing w:before="80"/>
+        <w:ind w:left="450"/>
+        <w:rPr>
+          <w:rFonts w:ascii="Arial" w:hAnsi="Arial"/>
+          <w:i/>
+          <w:sz w:val="18"/>
+          <w:szCs w:val="23"/>
+        </w:rPr>
+      </w:pPr>
+      <w:r>
+        <w:rPr>
+          <w:rFonts w:ascii="Arial" w:hAnsi="Arial"/>
+          <w:i/>
+          <w:sz w:val="18"/>
+          <w:szCs w:val="23"/>
+        </w:rPr>
+        <w:t>string</w:t>
+      </w:r>
+      <w:r>
+        <w:rPr>
+          <w:rFonts w:ascii="Arial" w:hAnsi="Arial"/>
+          <w:i/>
+          <w:sz w:val="18"/>
+          <w:szCs w:val="23"/>
+        </w:rPr>
+        <w:t xml:space="preserve"> </w:t>
+      </w:r>
+      <w:r>
+        <w:rPr>
+          <w:rFonts w:ascii="Arial" w:hAnsi="Arial"/>
+          <w:b/>
+          <w:sz w:val="18"/>
+          <w:szCs w:val="23"/>
+        </w:rPr>
+        <w:t>slax:</w:t>
+      </w:r>
+      <w:r>
+        <w:rPr>
+          <w:rFonts w:ascii="Arial" w:hAnsi="Arial"/>
+          <w:b/>
+          <w:sz w:val="18"/>
+          <w:szCs w:val="23"/>
+        </w:rPr>
+        <w:t>base64-encode</w:t>
+      </w:r>
+      <w:r>
+        <w:rPr>
+          <w:rFonts w:ascii="Arial" w:hAnsi="Arial"/>
+          <w:i/>
+          <w:sz w:val="18"/>
+          <w:szCs w:val="23"/>
+        </w:rPr>
+        <w:t>(string</w:t>
+      </w:r>
+      <w:r>
+        <w:rPr>
+          <w:rFonts w:ascii="Arial" w:hAnsi="Arial"/>
+          <w:i/>
+          <w:sz w:val="18"/>
+          <w:szCs w:val="23"/>
+        </w:rPr>
+        <w:t>)</w:t>
+      </w:r>
+    </w:p>
+    <w:p>
+      <w:pPr>
+        <w:ind w:left="720"/>
+        <w:rPr>
+          <w:rFonts w:ascii="Arial" w:hAnsi="Arial"/>
+          <w:sz w:val="14"/>
+          <w:szCs w:val="23"/>
+        </w:rPr>
+      </w:pPr>
+      <w:r>
+        <w:rPr>
+          <w:rFonts w:ascii="Arial" w:hAnsi="Arial"/>
+          <w:sz w:val="14"/>
+          <w:szCs w:val="23"/>
+        </w:rPr>
+        <w:t>Encode a string into a BASE64 encoded string</w:t>
+      </w:r>
+      <w:r>
+        <w:rPr>
+          <w:rFonts w:ascii="Arial" w:hAnsi="Arial"/>
+          <w:sz w:val="14"/>
+          <w:szCs w:val="23"/>
+        </w:rPr>
+        <w:t>.</w:t>
+      </w:r>
+    </w:p>
+    <w:p>
+      <w:pPr>
+        <w:spacing w:before="80"/>
+        <w:ind w:left="450"/>
+        <w:rPr>
+          <w:rFonts w:ascii="Arial" w:hAnsi="Arial"/>
+          <w:i/>
+          <w:sz w:val="18"/>
+          <w:szCs w:val="23"/>
+        </w:rPr>
+      </w:pPr>
+      <w:r>
+        <w:rPr>
+          <w:rFonts w:ascii="Arial" w:hAnsi="Arial"/>
+          <w:i/>
+          <w:sz w:val="18"/>
+          <w:szCs w:val="23"/>
+        </w:rPr>
         <w:t xml:space="preserve">node-set </w:t>
       </w:r>
       <w:r>
@@ -98,15 +316,64 @@
           <w:sz w:val="14"/>
           <w:szCs w:val="23"/>
         </w:rPr>
-        <w:t>Break a string (or a node set containing a string)</w:t>
-      </w:r>
-      <w:r>
-        <w:rPr>
-          <w:rFonts w:ascii="Arial" w:hAnsi="Arial"/>
-          <w:sz w:val="14"/>
-          <w:szCs w:val="23"/>
-        </w:rPr>
-        <w:t xml:space="preserve"> into a set of elements, one per line of text.</w:t>
+        <w:t>Break a string (or a node set containing a string) into a set of elements, one per line of text.</w:t>
+      </w:r>
+    </w:p>
+    <w:p>
+      <w:pPr>
+        <w:spacing w:before="80"/>
+        <w:ind w:left="450"/>
+        <w:rPr>
+          <w:rFonts w:ascii="Arial" w:hAnsi="Arial"/>
+          <w:i/>
+          <w:sz w:val="18"/>
+          <w:szCs w:val="23"/>
+        </w:rPr>
+      </w:pPr>
+      <w:r>
+        <w:rPr>
+          <w:rFonts w:ascii="Arial" w:hAnsi="Arial"/>
+          <w:i/>
+          <w:sz w:val="18"/>
+          <w:szCs w:val="23"/>
+        </w:rPr>
+        <w:t xml:space="preserve">boolean </w:t>
+      </w:r>
+      <w:r>
+        <w:rPr>
+          <w:rFonts w:ascii="Arial" w:hAnsi="Arial"/>
+          <w:b/>
+          <w:sz w:val="18"/>
+          <w:szCs w:val="23"/>
+        </w:rPr>
+        <w:t>slax:dampen</w:t>
+      </w:r>
+      <w:r>
+        <w:rPr>
+          <w:rFonts w:ascii="Arial" w:hAnsi="Arial"/>
+          <w:i/>
+          <w:sz w:val="18"/>
+          <w:szCs w:val="23"/>
+        </w:rPr>
+        <w:t xml:space="preserve">(name, max, </w:t>
+      </w:r>
+      <w:r>
+        <w:rPr>
+          <w:rFonts w:ascii="Arial" w:hAnsi="Arial"/>
+          <w:i/>
+          <w:sz w:val="18"/>
+          <w:szCs w:val="23"/>
+        </w:rPr>
+        <w:t>time-period</w:t>
+      </w:r>
+      <w:r>
+        <w:rPr>
+          <w:rFonts w:ascii="Arial" w:hAnsi="Arial"/>
+          <w:i/>
+          <w:sz w:val="18"/>
+          <w:szCs w:val="23"/>
+        </w:rPr>
+        <w:t>)</w:t>
       </w:r>
     </w:p>
     <w:p>
@@ -114,13 +381,131 @@
         <w:ind w:left="720"/>
         <w:rPr>
           <w:rFonts w:ascii="Arial" w:hAnsi="Arial"/>
-          <w:sz w:val="12"/>
-          <w:szCs w:val="23"/>
-        </w:rPr>
-      </w:pPr>
-    </w:p>
-    <w:p>
-      <w:pPr>
+          <w:sz w:val="14"/>
+          <w:szCs w:val="23"/>
+        </w:rPr>
+      </w:pPr>
+      <w:r>
+        <w:rPr>
+          <w:rFonts w:ascii="Arial" w:hAnsi="Arial"/>
+          <w:sz w:val="14"/>
+          <w:szCs w:val="23"/>
+        </w:rPr>
+        <w:t xml:space="preserve">Return </w:t>
+      </w:r>
+      <w:r>
+        <w:rPr>
+          <w:rFonts w:ascii="Arial" w:hAnsi="Arial"/>
+          <w:b/>
+          <w:sz w:val="14"/>
+          <w:szCs w:val="23"/>
+        </w:rPr>
+        <w:t>true</w:t>
+      </w:r>
+      <w:r>
+        <w:rPr>
+          <w:rFonts w:ascii="Arial" w:hAnsi="Arial"/>
+          <w:sz w:val="14"/>
+          <w:szCs w:val="23"/>
+        </w:rPr>
+        <w:t xml:space="preserve"> if </w:t>
+      </w:r>
+      <w:r>
+        <w:rPr>
+          <w:rFonts w:ascii="Arial" w:hAnsi="Arial"/>
+          <w:b/>
+          <w:sz w:val="14"/>
+          <w:szCs w:val="23"/>
+        </w:rPr>
+        <w:t>dampen()</w:t>
+      </w:r>
+      <w:r>
+        <w:rPr>
+          <w:rFonts w:ascii="Arial" w:hAnsi="Arial"/>
+          <w:sz w:val="14"/>
+          <w:szCs w:val="23"/>
+        </w:rPr>
+        <w:t xml:space="preserve"> has been called with </w:t>
+      </w:r>
+      <w:r>
+        <w:rPr>
+          <w:rFonts w:ascii="Arial" w:hAnsi="Arial"/>
+          <w:i/>
+          <w:sz w:val="14"/>
+          <w:szCs w:val="23"/>
+        </w:rPr>
+        <w:t>name</w:t>
+      </w:r>
+      <w:r>
+        <w:rPr>
+          <w:rFonts w:ascii="Arial" w:hAnsi="Arial"/>
+          <w:sz w:val="14"/>
+          <w:szCs w:val="23"/>
+        </w:rPr>
+        <w:t xml:space="preserve"> more than </w:t>
+      </w:r>
+      <w:r>
+        <w:rPr>
+          <w:rFonts w:ascii="Arial" w:hAnsi="Arial"/>
+          <w:i/>
+          <w:sz w:val="14"/>
+          <w:szCs w:val="23"/>
+        </w:rPr>
+        <w:t>max</w:t>
+      </w:r>
+      <w:r>
+        <w:rPr>
+          <w:rFonts w:ascii="Arial" w:hAnsi="Arial"/>
+          <w:sz w:val="14"/>
+          <w:szCs w:val="23"/>
+        </w:rPr>
+        <w:t xml:space="preserve"> </w:t>
+      </w:r>
+      <w:r>
+        <w:rPr>
+          <w:rFonts w:ascii="Arial" w:hAnsi="Arial"/>
+          <w:sz w:val="14"/>
+          <w:szCs w:val="23"/>
+        </w:rPr>
+        <w:t xml:space="preserve">times </w:t>
+      </w:r>
+      <w:r>
+        <w:rPr>
+          <w:rFonts w:ascii="Arial" w:hAnsi="Arial"/>
+          <w:sz w:val="14"/>
+          <w:szCs w:val="23"/>
+        </w:rPr>
+        <w:t xml:space="preserve">within </w:t>
+      </w:r>
+      <w:r>
+        <w:rPr>
+          <w:rFonts w:ascii="Arial" w:hAnsi="Arial"/>
+          <w:i/>
+          <w:sz w:val="14"/>
+          <w:szCs w:val="23"/>
+        </w:rPr>
+        <w:t>time-period</w:t>
+      </w:r>
+      <w:r>
+        <w:rPr>
+          <w:rFonts w:ascii="Arial" w:hAnsi="Arial"/>
+          <w:sz w:val="14"/>
+          <w:szCs w:val="23"/>
+        </w:rPr>
+        <w:t xml:space="preserve"> </w:t>
+      </w:r>
+      <w:r>
+        <w:rPr>
+          <w:rFonts w:ascii="Arial" w:hAnsi="Arial"/>
+          <w:sz w:val="14"/>
+          <w:szCs w:val="23"/>
+        </w:rPr>
+        <w:t>minutes.</w:t>
+      </w:r>
+    </w:p>
+    <w:p>
+      <w:pPr>
+        <w:spacing w:before="80"/>
         <w:ind w:left="450"/>
         <w:rPr>
           <w:rFonts w:ascii="Arial" w:hAnsi="Arial"/>
@@ -136,6 +521,475 @@
           <w:sz w:val="18"/>
           <w:szCs w:val="23"/>
         </w:rPr>
+        <w:t>string</w:t>
+      </w:r>
+      <w:r>
+        <w:rPr>
+          <w:rFonts w:ascii="Arial" w:hAnsi="Arial"/>
+          <w:i/>
+          <w:sz w:val="18"/>
+          <w:szCs w:val="23"/>
+        </w:rPr>
+        <w:t xml:space="preserve"> </w:t>
+      </w:r>
+      <w:r>
+        <w:rPr>
+          <w:rFonts w:ascii="Arial" w:hAnsi="Arial"/>
+          <w:b/>
+          <w:sz w:val="18"/>
+          <w:szCs w:val="23"/>
+        </w:rPr>
+        <w:t>slax:</w:t>
+      </w:r>
+      <w:r>
+        <w:rPr>
+          <w:rFonts w:ascii="Arial" w:hAnsi="Arial"/>
+          <w:b/>
+          <w:sz w:val="18"/>
+          <w:szCs w:val="23"/>
+        </w:rPr>
+        <w:t>document</w:t>
+      </w:r>
+      <w:r>
+        <w:rPr>
+          <w:rFonts w:ascii="Arial" w:hAnsi="Arial"/>
+          <w:i/>
+          <w:sz w:val="18"/>
+          <w:szCs w:val="23"/>
+        </w:rPr>
+        <w:t>(</w:t>
+      </w:r>
+      <w:r>
+        <w:rPr>
+          <w:rFonts w:ascii="Arial" w:hAnsi="Arial"/>
+          <w:i/>
+          <w:sz w:val="18"/>
+          <w:szCs w:val="23"/>
+        </w:rPr>
+        <w:t>filename-or-url, opts?</w:t>
+      </w:r>
+      <w:r>
+        <w:rPr>
+          <w:rFonts w:ascii="Arial" w:hAnsi="Arial"/>
+          <w:i/>
+          <w:sz w:val="18"/>
+          <w:szCs w:val="23"/>
+        </w:rPr>
+        <w:t>)</w:t>
+      </w:r>
+    </w:p>
+    <w:p>
+      <w:pPr>
+        <w:ind w:left="720"/>
+        <w:rPr>
+          <w:rFonts w:ascii="Arial" w:hAnsi="Arial"/>
+          <w:sz w:val="14"/>
+          <w:szCs w:val="23"/>
+        </w:rPr>
+      </w:pPr>
+      <w:r>
+        <w:rPr>
+          <w:rFonts w:ascii="Arial" w:hAnsi="Arial"/>
+          <w:sz w:val="14"/>
+          <w:szCs w:val="23"/>
+        </w:rPr>
+        <w:t>Read the contents of a local file or URL.  Optional node-set can contain &lt;non-xml&gt;, &lt;encoding&gt;, and &lt;format&gt; values.</w:t>
+      </w:r>
+    </w:p>
+    <w:p>
+      <w:pPr>
+        <w:spacing w:before="80"/>
+        <w:ind w:left="450"/>
+        <w:rPr>
+          <w:rFonts w:ascii="Arial" w:hAnsi="Arial"/>
+          <w:i/>
+          <w:sz w:val="18"/>
+          <w:szCs w:val="23"/>
+        </w:rPr>
+      </w:pPr>
+      <w:r>
+        <w:rPr>
+          <w:rFonts w:ascii="Arial" w:hAnsi="Arial"/>
+          <w:i/>
+          <w:sz w:val="18"/>
+          <w:szCs w:val="23"/>
+        </w:rPr>
+        <w:t xml:space="preserve">object </w:t>
+      </w:r>
+      <w:r>
+        <w:rPr>
+          <w:rFonts w:ascii="Arial" w:hAnsi="Arial"/>
+          <w:b/>
+          <w:sz w:val="18"/>
+          <w:szCs w:val="23"/>
+        </w:rPr>
+        <w:t>slax:</w:t>
+      </w:r>
+      <w:r>
+        <w:rPr>
+          <w:rFonts w:ascii="Arial" w:hAnsi="Arial"/>
+          <w:b/>
+          <w:sz w:val="18"/>
+          <w:szCs w:val="23"/>
+        </w:rPr>
+        <w:t>evaluate</w:t>
+      </w:r>
+      <w:r>
+        <w:rPr>
+          <w:rFonts w:ascii="Arial" w:hAnsi="Arial"/>
+          <w:i/>
+          <w:sz w:val="18"/>
+          <w:szCs w:val="23"/>
+        </w:rPr>
+        <w:t>(expression</w:t>
+      </w:r>
+      <w:r>
+        <w:rPr>
+          <w:rFonts w:ascii="Arial" w:hAnsi="Arial"/>
+          <w:i/>
+          <w:sz w:val="18"/>
+          <w:szCs w:val="23"/>
+        </w:rPr>
+        <w:t>)</w:t>
+      </w:r>
+    </w:p>
+    <w:p>
+      <w:pPr>
+        <w:ind w:left="720"/>
+        <w:rPr>
+          <w:rFonts w:ascii="Arial" w:hAnsi="Arial"/>
+          <w:sz w:val="14"/>
+          <w:szCs w:val="23"/>
+        </w:rPr>
+      </w:pPr>
+      <w:r>
+        <w:rPr>
+          <w:rFonts w:ascii="Arial" w:hAnsi="Arial"/>
+          <w:sz w:val="14"/>
+          <w:szCs w:val="23"/>
+        </w:rPr>
+        <w:t>Evaluate a</w:t>
+      </w:r>
+      <w:r>
+        <w:rPr>
+          <w:rFonts w:ascii="Arial" w:hAnsi="Arial"/>
+          <w:sz w:val="14"/>
+          <w:szCs w:val="23"/>
+        </w:rPr>
+        <w:t xml:space="preserve"> SLAX</w:t>
+      </w:r>
+      <w:r>
+        <w:rPr>
+          <w:rFonts w:ascii="Arial" w:hAnsi="Arial"/>
+          <w:sz w:val="14"/>
+          <w:szCs w:val="23"/>
+        </w:rPr>
+        <w:t xml:space="preserve"> expression, returning the results.</w:t>
+      </w:r>
+    </w:p>
+    <w:p>
+      <w:pPr>
+        <w:spacing w:before="80"/>
+        <w:ind w:left="450"/>
+        <w:rPr>
+          <w:rFonts w:ascii="Arial" w:hAnsi="Arial"/>
+          <w:i/>
+          <w:sz w:val="18"/>
+          <w:szCs w:val="23"/>
+        </w:rPr>
+      </w:pPr>
+      <w:r>
+        <w:rPr>
+          <w:rFonts w:ascii="Arial" w:hAnsi="Arial"/>
+          <w:i/>
+          <w:sz w:val="18"/>
+          <w:szCs w:val="23"/>
+        </w:rPr>
+        <w:t xml:space="preserve">object </w:t>
+      </w:r>
+      <w:r>
+        <w:rPr>
+          <w:rFonts w:ascii="Arial" w:hAnsi="Arial"/>
+          <w:b/>
+          <w:sz w:val="18"/>
+          <w:szCs w:val="23"/>
+        </w:rPr>
+        <w:t>slax:first-of</w:t>
+      </w:r>
+      <w:r>
+        <w:rPr>
+          <w:rFonts w:ascii="Arial" w:hAnsi="Arial"/>
+          <w:i/>
+          <w:sz w:val="18"/>
+          <w:szCs w:val="23"/>
+        </w:rPr>
+        <w:t>(object+)</w:t>
+      </w:r>
+    </w:p>
+    <w:p>
+      <w:pPr>
+        <w:ind w:left="720"/>
+        <w:rPr>
+          <w:rFonts w:ascii="Arial" w:hAnsi="Arial"/>
+          <w:sz w:val="14"/>
+          <w:szCs w:val="23"/>
+        </w:rPr>
+      </w:pPr>
+      <w:r>
+        <w:rPr>
+          <w:rFonts w:ascii="Arial" w:hAnsi="Arial"/>
+          <w:sz w:val="14"/>
+          <w:szCs w:val="23"/>
+        </w:rPr>
+        <w:t>Return the f</w:t>
+      </w:r>
+      <w:r>
+        <w:rPr>
+          <w:rFonts w:ascii="Arial" w:hAnsi="Arial"/>
+          <w:sz w:val="14"/>
+          <w:szCs w:val="23"/>
+        </w:rPr>
+        <w:t>irst argument that is not empty.</w:t>
+      </w:r>
+    </w:p>
+    <w:p>
+      <w:pPr>
+        <w:spacing w:before="80"/>
+        <w:ind w:left="450"/>
+        <w:rPr>
+          <w:rFonts w:ascii="Arial" w:hAnsi="Arial"/>
+          <w:i/>
+          <w:sz w:val="18"/>
+          <w:szCs w:val="23"/>
+        </w:rPr>
+      </w:pPr>
+      <w:r>
+        <w:rPr>
+          <w:rFonts w:ascii="Arial" w:hAnsi="Arial"/>
+          <w:i/>
+          <w:sz w:val="18"/>
+          <w:szCs w:val="23"/>
+        </w:rPr>
+        <w:t xml:space="preserve">string </w:t>
+      </w:r>
+      <w:r>
+        <w:rPr>
+          <w:rFonts w:ascii="Arial" w:hAnsi="Arial"/>
+          <w:b/>
+          <w:sz w:val="18"/>
+          <w:szCs w:val="23"/>
+        </w:rPr>
+        <w:t>slax:get-command</w:t>
+      </w:r>
+      <w:r>
+        <w:rPr>
+          <w:rFonts w:ascii="Arial" w:hAnsi="Arial"/>
+          <w:i/>
+          <w:sz w:val="18"/>
+          <w:szCs w:val="23"/>
+        </w:rPr>
+        <w:t>(prompt)</w:t>
+      </w:r>
+    </w:p>
+    <w:p>
+      <w:pPr>
+        <w:ind w:left="720"/>
+        <w:rPr>
+          <w:rFonts w:ascii="Arial" w:hAnsi="Arial"/>
+          <w:sz w:val="14"/>
+          <w:szCs w:val="23"/>
+        </w:rPr>
+      </w:pPr>
+      <w:r>
+        <w:rPr>
+          <w:rFonts w:ascii="Arial" w:hAnsi="Arial"/>
+          <w:sz w:val="14"/>
+          <w:szCs w:val="23"/>
+        </w:rPr>
+        <w:t xml:space="preserve">Prompt the user for input </w:t>
+      </w:r>
+      <w:r>
+        <w:rPr>
+          <w:rFonts w:ascii="Arial" w:hAnsi="Arial"/>
+          <w:sz w:val="14"/>
+          <w:szCs w:val="23"/>
+        </w:rPr>
+        <w:t>(</w:t>
+      </w:r>
+      <w:r>
+        <w:rPr>
+          <w:rFonts w:ascii="Arial" w:hAnsi="Arial"/>
+          <w:sz w:val="14"/>
+          <w:szCs w:val="23"/>
+        </w:rPr>
+        <w:t xml:space="preserve">with </w:t>
+      </w:r>
+      <w:r>
+        <w:rPr>
+          <w:rFonts w:ascii="Arial" w:hAnsi="Arial"/>
+          <w:b/>
+          <w:sz w:val="14"/>
+          <w:szCs w:val="23"/>
+        </w:rPr>
+        <w:t>readline</w:t>
+      </w:r>
+      <w:r>
+        <w:rPr>
+          <w:rFonts w:ascii="Arial" w:hAnsi="Arial"/>
+          <w:sz w:val="14"/>
+          <w:szCs w:val="23"/>
+        </w:rPr>
+        <w:t>'s history</w:t>
+      </w:r>
+      <w:r>
+        <w:rPr>
+          <w:rFonts w:ascii="Arial" w:hAnsi="Arial"/>
+          <w:sz w:val="14"/>
+          <w:szCs w:val="23"/>
+        </w:rPr>
+        <w:t>)</w:t>
+      </w:r>
+      <w:r>
+        <w:rPr>
+          <w:rFonts w:ascii="Arial" w:hAnsi="Arial"/>
+          <w:sz w:val="14"/>
+          <w:szCs w:val="23"/>
+        </w:rPr>
+        <w:t>.</w:t>
+      </w:r>
+    </w:p>
+    <w:p>
+      <w:pPr>
+        <w:spacing w:before="80"/>
+        <w:ind w:left="450"/>
+        <w:rPr>
+          <w:rFonts w:ascii="Arial" w:hAnsi="Arial"/>
+          <w:i/>
+          <w:sz w:val="18"/>
+          <w:szCs w:val="23"/>
+        </w:rPr>
+      </w:pPr>
+      <w:r>
+        <w:rPr>
+          <w:rFonts w:ascii="Arial" w:hAnsi="Arial"/>
+          <w:i/>
+          <w:sz w:val="18"/>
+          <w:szCs w:val="23"/>
+        </w:rPr>
+        <w:t xml:space="preserve">string </w:t>
+      </w:r>
+      <w:r>
+        <w:rPr>
+          <w:rFonts w:ascii="Arial" w:hAnsi="Arial"/>
+          <w:b/>
+          <w:sz w:val="18"/>
+          <w:szCs w:val="23"/>
+        </w:rPr>
+        <w:t>slax:get-input</w:t>
+      </w:r>
+      <w:r>
+        <w:rPr>
+          <w:rFonts w:ascii="Arial" w:hAnsi="Arial"/>
+          <w:i/>
+          <w:sz w:val="18"/>
+          <w:szCs w:val="23"/>
+        </w:rPr>
+        <w:t>(prompt)</w:t>
+      </w:r>
+    </w:p>
+    <w:p>
+      <w:pPr>
+        <w:ind w:left="720"/>
+        <w:rPr>
+          <w:rFonts w:ascii="Arial" w:hAnsi="Arial"/>
+          <w:sz w:val="14"/>
+          <w:szCs w:val="23"/>
+        </w:rPr>
+      </w:pPr>
+      <w:r>
+        <w:rPr>
+          <w:rFonts w:ascii="Arial" w:hAnsi="Arial"/>
+          <w:sz w:val="14"/>
+          <w:szCs w:val="23"/>
+        </w:rPr>
+        <w:t>Prompt the user for input.</w:t>
+      </w:r>
+    </w:p>
+    <w:p>
+      <w:pPr>
+        <w:spacing w:before="80"/>
+        <w:ind w:left="450"/>
+        <w:rPr>
+          <w:rFonts w:ascii="Arial" w:hAnsi="Arial"/>
+          <w:i/>
+          <w:sz w:val="18"/>
+          <w:szCs w:val="23"/>
+        </w:rPr>
+      </w:pPr>
+      <w:r>
+        <w:rPr>
+          <w:rFonts w:ascii="Arial" w:hAnsi="Arial"/>
+          <w:i/>
+          <w:sz w:val="18"/>
+          <w:szCs w:val="23"/>
+        </w:rPr>
+        <w:t xml:space="preserve">string </w:t>
+      </w:r>
+      <w:r>
+        <w:rPr>
+          <w:rFonts w:ascii="Arial" w:hAnsi="Arial"/>
+          <w:b/>
+          <w:sz w:val="18"/>
+          <w:szCs w:val="23"/>
+        </w:rPr>
+        <w:t>slax:get-secret</w:t>
+      </w:r>
+      <w:r>
+        <w:rPr>
+          <w:rFonts w:ascii="Arial" w:hAnsi="Arial"/>
+          <w:i/>
+          <w:sz w:val="18"/>
+          <w:szCs w:val="23"/>
+        </w:rPr>
+        <w:t>(prompt)</w:t>
+      </w:r>
+    </w:p>
+    <w:p>
+      <w:pPr>
+        <w:ind w:left="720"/>
+        <w:rPr>
+          <w:rFonts w:ascii="Arial" w:hAnsi="Arial"/>
+          <w:sz w:val="14"/>
+          <w:szCs w:val="23"/>
+        </w:rPr>
+      </w:pPr>
+      <w:r>
+        <w:rPr>
+          <w:rFonts w:ascii="Arial" w:hAnsi="Arial"/>
+          <w:sz w:val="14"/>
+          <w:szCs w:val="23"/>
+        </w:rPr>
+        <w:t>Prompt the user for an input string but do not echo their response.  Suitable for passwords.</w:t>
+      </w:r>
+    </w:p>
+    <w:p>
+      <w:pPr>
+        <w:spacing w:before="80"/>
+        <w:ind w:left="450"/>
+        <w:rPr>
+          <w:rFonts w:ascii="Arial" w:hAnsi="Arial"/>
+          <w:i/>
+          <w:sz w:val="18"/>
+          <w:szCs w:val="23"/>
+        </w:rPr>
+      </w:pPr>
+      <w:r>
+        <w:rPr>
+          <w:rFonts w:ascii="Arial" w:hAnsi="Arial"/>
+          <w:i/>
+          <w:sz w:val="18"/>
+          <w:szCs w:val="23"/>
+        </w:rPr>
         <w:t xml:space="preserve">boolean </w:t>
       </w:r>
       <w:r>
@@ -145,25 +999,90 @@
           <w:sz w:val="18"/>
           <w:szCs w:val="23"/>
         </w:rPr>
-        <w:t>slax:dampen</w:t>
-      </w:r>
-      <w:r>
-        <w:rPr>
-          <w:rFonts w:ascii="Arial" w:hAnsi="Arial"/>
-          <w:i/>
-          <w:sz w:val="18"/>
-          <w:szCs w:val="23"/>
-        </w:rPr>
-        <w:t xml:space="preserve">(name, max, </w:t>
-      </w:r>
-      <w:r>
-        <w:rPr>
-          <w:rFonts w:ascii="Arial" w:hAnsi="Arial"/>
-          <w:i/>
-          <w:sz w:val="18"/>
-          <w:szCs w:val="23"/>
-        </w:rPr>
-        <w:t>time-period</w:t>
+        <w:t>slax:is-empty</w:t>
+      </w:r>
+      <w:r>
+        <w:rPr>
+          <w:rFonts w:ascii="Arial" w:hAnsi="Arial"/>
+          <w:i/>
+          <w:sz w:val="18"/>
+          <w:szCs w:val="23"/>
+        </w:rPr>
+        <w:t>(object)</w:t>
+      </w:r>
+    </w:p>
+    <w:p>
+      <w:pPr>
+        <w:ind w:left="720"/>
+        <w:rPr>
+          <w:rFonts w:ascii="Arial" w:hAnsi="Arial"/>
+          <w:sz w:val="14"/>
+          <w:szCs w:val="23"/>
+        </w:rPr>
+      </w:pPr>
+      <w:r>
+        <w:rPr>
+          <w:rFonts w:ascii="Arial" w:hAnsi="Arial"/>
+          <w:sz w:val="14"/>
+          <w:szCs w:val="23"/>
+        </w:rPr>
+        <w:t xml:space="preserve">Return </w:t>
+      </w:r>
+      <w:r>
+        <w:rPr>
+          <w:rFonts w:ascii="Arial" w:hAnsi="Arial"/>
+          <w:b/>
+          <w:sz w:val="14"/>
+          <w:szCs w:val="23"/>
+        </w:rPr>
+        <w:t>true</w:t>
+      </w:r>
+      <w:r>
+        <w:rPr>
+          <w:rFonts w:ascii="Arial" w:hAnsi="Arial"/>
+          <w:sz w:val="14"/>
+          <w:szCs w:val="23"/>
+        </w:rPr>
+        <w:t xml:space="preserve"> if the argument is empty.</w:t>
+      </w:r>
+    </w:p>
+    <w:p>
+      <w:pPr>
+        <w:spacing w:before="80"/>
+        <w:ind w:left="450"/>
+        <w:rPr>
+          <w:rFonts w:ascii="Arial" w:hAnsi="Arial"/>
+          <w:i/>
+          <w:sz w:val="18"/>
+          <w:szCs w:val="23"/>
+        </w:rPr>
+      </w:pPr>
+      <w:r>
+        <w:rPr>
+          <w:rFonts w:ascii="Arial" w:hAnsi="Arial"/>
+          <w:i/>
+          <w:sz w:val="18"/>
+          <w:szCs w:val="23"/>
+        </w:rPr>
+        <w:t xml:space="preserve">string </w:t>
+      </w:r>
+      <w:r>
+        <w:rPr>
+          <w:rFonts w:ascii="Arial" w:hAnsi="Arial"/>
+          <w:b/>
+          <w:sz w:val="18"/>
+          <w:szCs w:val="23"/>
+        </w:rPr>
+        <w:t>slax:printf</w:t>
+      </w:r>
+      <w:r>
+        <w:rPr>
+          <w:rFonts w:ascii="Arial" w:hAnsi="Arial"/>
+          <w:i/>
+          <w:sz w:val="18"/>
+          <w:szCs w:val="23"/>
+        </w:rPr>
+        <w:t>(format, string*</w:t>
       </w:r>
       <w:r>
         <w:rPr>
@@ -190,67 +1109,39 @@
           <w:sz w:val="14"/>
           <w:szCs w:val="23"/>
         </w:rPr>
-        <w:t xml:space="preserve">Return </w:t>
-      </w:r>
-      <w:r>
-        <w:rPr>
-          <w:rFonts w:ascii="Arial" w:hAnsi="Arial"/>
-          <w:b/>
-          <w:sz w:val="14"/>
-          <w:szCs w:val="23"/>
-        </w:rPr>
-        <w:t>true</w:t>
-      </w:r>
-      <w:r>
-        <w:rPr>
-          <w:rFonts w:ascii="Arial" w:hAnsi="Arial"/>
-          <w:sz w:val="14"/>
-          <w:szCs w:val="23"/>
-        </w:rPr>
-        <w:t xml:space="preserve"> if </w:t>
-      </w:r>
-      <w:r>
-        <w:rPr>
-          <w:rFonts w:ascii="Arial" w:hAnsi="Arial"/>
-          <w:b/>
-          <w:sz w:val="14"/>
-          <w:szCs w:val="23"/>
-        </w:rPr>
-        <w:t>dampen()</w:t>
-      </w:r>
-      <w:r>
-        <w:rPr>
-          <w:rFonts w:ascii="Arial" w:hAnsi="Arial"/>
-          <w:sz w:val="14"/>
-          <w:szCs w:val="23"/>
-        </w:rPr>
-        <w:t xml:space="preserve"> has been called with </w:t>
-      </w:r>
-      <w:r>
-        <w:rPr>
-          <w:rFonts w:ascii="Arial" w:hAnsi="Arial"/>
-          <w:i/>
-          <w:sz w:val="14"/>
-          <w:szCs w:val="23"/>
-        </w:rPr>
-        <w:t>name</w:t>
-      </w:r>
-      <w:r>
-        <w:rPr>
-          <w:rFonts w:ascii="Arial" w:hAnsi="Arial"/>
-          <w:sz w:val="14"/>
-          <w:szCs w:val="23"/>
-        </w:rPr>
-        <w:t xml:space="preserve"> more than </w:t>
-      </w:r>
-      <w:r>
-        <w:rPr>
-          <w:rFonts w:ascii="Arial" w:hAnsi="Arial"/>
-          <w:i/>
-          <w:sz w:val="14"/>
-          <w:szCs w:val="23"/>
-        </w:rPr>
-        <w:t>max</w:t>
+        <w:t>F</w:t>
+      </w:r>
+      <w:r>
+        <w:rPr>
+          <w:rFonts w:ascii="Arial" w:hAnsi="Arial"/>
+          <w:sz w:val="14"/>
+          <w:szCs w:val="23"/>
+        </w:rPr>
+        <w:t xml:space="preserve">ormat string </w:t>
+      </w:r>
+      <w:r>
+        <w:rPr>
+          <w:rFonts w:ascii="Arial" w:hAnsi="Arial"/>
+          <w:sz w:val="14"/>
+          <w:szCs w:val="23"/>
+        </w:rPr>
+        <w:t>output as</w:t>
+      </w:r>
+      <w:r>
+        <w:rPr>
+          <w:rFonts w:ascii="Arial" w:hAnsi="Arial"/>
+          <w:sz w:val="14"/>
+          <w:szCs w:val="23"/>
+        </w:rPr>
+        <w:t xml:space="preserve"> printf(3) </w:t>
+      </w:r>
+      <w:r>
+        <w:rPr>
+          <w:rFonts w:ascii="Arial" w:hAnsi="Arial"/>
+          <w:sz w:val="14"/>
+          <w:szCs w:val="23"/>
+        </w:rPr>
+        <w:t>with</w:t>
       </w:r>
       <w:r>
         <w:rPr>
@@ -263,27 +1154,207 @@
       <w:r>
         <w:rPr>
           <w:rFonts w:ascii="Arial" w:hAnsi="Arial"/>
-          <w:sz w:val="14"/>
-          <w:szCs w:val="23"/>
-        </w:rPr>
-        <w:t xml:space="preserve">times </w:t>
-      </w:r>
-      <w:r>
-        <w:rPr>
-          <w:rFonts w:ascii="Arial" w:hAnsi="Arial"/>
-          <w:sz w:val="14"/>
-          <w:szCs w:val="23"/>
-        </w:rPr>
-        <w:t xml:space="preserve">within </w:t>
-      </w:r>
-      <w:r>
-        <w:rPr>
-          <w:rFonts w:ascii="Arial" w:hAnsi="Arial"/>
-          <w:i/>
-          <w:sz w:val="14"/>
-          <w:szCs w:val="23"/>
-        </w:rPr>
-        <w:t>time-period</w:t>
+          <w:b/>
+          <w:sz w:val="14"/>
+          <w:szCs w:val="23"/>
+        </w:rPr>
+        <w:t>%j</w:t>
+      </w:r>
+      <w:r>
+        <w:rPr>
+          <w:rFonts w:ascii="Arial" w:hAnsi="Arial"/>
+          <w:sz w:val="14"/>
+          <w:szCs w:val="23"/>
+        </w:rPr>
+        <w:t xml:space="preserve"> modifiers:</w:t>
+      </w:r>
+    </w:p>
+    <w:p>
+      <w:pPr>
+        <w:ind w:left="900"/>
+        <w:rPr>
+          <w:rFonts w:ascii="Arial" w:hAnsi="Arial"/>
+          <w:sz w:val="14"/>
+          <w:szCs w:val="23"/>
+        </w:rPr>
+      </w:pPr>
+      <w:r>
+        <w:rPr>
+          <w:rFonts w:ascii="Arial" w:hAnsi="Arial"/>
+          <w:sz w:val="14"/>
+          <w:szCs w:val="23"/>
+        </w:rPr>
+        <w:t>"</w:t>
+      </w:r>
+      <w:r>
+        <w:rPr>
+          <w:rFonts w:ascii="Arial" w:hAnsi="Arial"/>
+          <w:b/>
+          <w:sz w:val="14"/>
+          <w:szCs w:val="23"/>
+        </w:rPr>
+        <w:t>%jcs</w:t>
+      </w:r>
+      <w:r>
+        <w:rPr>
+          <w:rFonts w:ascii="Arial" w:hAnsi="Arial"/>
+          <w:sz w:val="14"/>
+          <w:szCs w:val="23"/>
+        </w:rPr>
+        <w:t>"           Capitalize first letter</w:t>
+      </w:r>
+    </w:p>
+    <w:p>
+      <w:pPr>
+        <w:ind w:left="900"/>
+        <w:rPr>
+          <w:rFonts w:ascii="Arial" w:hAnsi="Arial"/>
+          <w:sz w:val="14"/>
+          <w:szCs w:val="23"/>
+        </w:rPr>
+      </w:pPr>
+      <w:r>
+        <w:rPr>
+          <w:rFonts w:ascii="Arial" w:hAnsi="Arial"/>
+          <w:sz w:val="14"/>
+          <w:szCs w:val="23"/>
+        </w:rPr>
+        <w:t>"</w:t>
+      </w:r>
+      <w:r>
+        <w:rPr>
+          <w:rFonts w:ascii="Arial" w:hAnsi="Arial"/>
+          <w:b/>
+          <w:sz w:val="14"/>
+          <w:szCs w:val="23"/>
+        </w:rPr>
+        <w:t>%jt{TAG}s</w:t>
+      </w:r>
+      <w:r>
+        <w:rPr>
+          <w:rFonts w:ascii="Arial" w:hAnsi="Arial"/>
+          <w:sz w:val="14"/>
+          <w:szCs w:val="23"/>
+        </w:rPr>
+        <w:t xml:space="preserve">"  Prepend TAG if string is not empty </w:t>
+      </w:r>
+    </w:p>
+    <w:p>
+      <w:pPr>
+        <w:ind w:left="900"/>
+        <w:rPr>
+          <w:rFonts w:ascii="Arial" w:hAnsi="Arial"/>
+          <w:sz w:val="14"/>
+          <w:szCs w:val="23"/>
+        </w:rPr>
+      </w:pPr>
+      <w:r>
+        <w:rPr>
+          <w:rFonts w:ascii="Arial" w:hAnsi="Arial"/>
+          <w:sz w:val="14"/>
+          <w:szCs w:val="23"/>
+        </w:rPr>
+        <w:t>"</w:t>
+      </w:r>
+      <w:r>
+        <w:rPr>
+          <w:rFonts w:ascii="Arial" w:hAnsi="Arial"/>
+          <w:b/>
+          <w:sz w:val="14"/>
+          <w:szCs w:val="23"/>
+        </w:rPr>
+        <w:t>%j1s</w:t>
+      </w:r>
+      <w:r>
+        <w:rPr>
+          <w:rFonts w:ascii="Arial" w:hAnsi="Arial"/>
+          <w:sz w:val="14"/>
+          <w:szCs w:val="23"/>
+        </w:rPr>
+        <w:t>"           Skip field if value has not changed</w:t>
+      </w:r>
+    </w:p>
+    <w:p>
+      <w:pPr>
+        <w:spacing w:before="80"/>
+        <w:ind w:left="450"/>
+        <w:rPr>
+          <w:rFonts w:ascii="Arial" w:hAnsi="Arial"/>
+          <w:i/>
+          <w:sz w:val="18"/>
+          <w:szCs w:val="23"/>
+        </w:rPr>
+      </w:pPr>
+      <w:r>
+        <w:rPr>
+          <w:rFonts w:ascii="Arial" w:hAnsi="Arial"/>
+          <w:i/>
+          <w:sz w:val="18"/>
+          <w:szCs w:val="23"/>
+        </w:rPr>
+        <w:t xml:space="preserve">node-set </w:t>
+      </w:r>
+      <w:r>
+        <w:rPr>
+          <w:rFonts w:ascii="Arial" w:hAnsi="Arial"/>
+          <w:b/>
+          <w:sz w:val="18"/>
+          <w:szCs w:val="23"/>
+        </w:rPr>
+        <w:t>slax:regex</w:t>
+      </w:r>
+      <w:r>
+        <w:rPr>
+          <w:rFonts w:ascii="Arial" w:hAnsi="Arial"/>
+          <w:i/>
+          <w:sz w:val="18"/>
+          <w:szCs w:val="23"/>
+        </w:rPr>
+        <w:t>(pattern, string</w:t>
+      </w:r>
+      <w:r>
+        <w:rPr>
+          <w:rFonts w:ascii="Arial" w:hAnsi="Arial"/>
+          <w:i/>
+          <w:sz w:val="18"/>
+          <w:szCs w:val="23"/>
+        </w:rPr>
+        <w:t>, opts?</w:t>
+      </w:r>
+      <w:r>
+        <w:rPr>
+          <w:rFonts w:ascii="Arial" w:hAnsi="Arial"/>
+          <w:i/>
+          <w:sz w:val="18"/>
+          <w:szCs w:val="23"/>
+        </w:rPr>
+        <w:t>)</w:t>
+      </w:r>
+    </w:p>
+    <w:p>
+      <w:pPr>
+        <w:ind w:left="720"/>
+        <w:rPr>
+          <w:rFonts w:ascii="Arial" w:hAnsi="Arial"/>
+          <w:sz w:val="14"/>
+          <w:szCs w:val="23"/>
+        </w:rPr>
+      </w:pPr>
+      <w:r>
+        <w:rPr>
+          <w:rFonts w:ascii="Arial" w:hAnsi="Arial"/>
+          <w:sz w:val="14"/>
+          <w:szCs w:val="23"/>
+        </w:rPr>
+        <w:t xml:space="preserve">Match a </w:t>
+      </w:r>
+      <w:r>
+        <w:rPr>
+          <w:rFonts w:ascii="Arial" w:hAnsi="Arial"/>
+          <w:sz w:val="14"/>
+          <w:szCs w:val="23"/>
+        </w:rPr>
+        <w:t>regex,</w:t>
       </w:r>
       <w:r>
         <w:rPr>
@@ -299,22 +1370,202 @@
           <w:sz w:val="14"/>
           <w:szCs w:val="23"/>
         </w:rPr>
-        <w:t>minutes.</w:t>
-      </w:r>
-    </w:p>
-    <w:p>
-      <w:pPr>
+        <w:t xml:space="preserve">returning a node set of </w:t>
+      </w:r>
+      <w:r>
+        <w:rPr>
+          <w:rFonts w:ascii="Arial" w:hAnsi="Arial"/>
+          <w:sz w:val="14"/>
+          <w:szCs w:val="23"/>
+        </w:rPr>
+        <w:t>the full string match</w:t>
+      </w:r>
+      <w:r>
+        <w:rPr>
+          <w:rFonts w:ascii="Arial" w:hAnsi="Arial"/>
+          <w:sz w:val="14"/>
+          <w:szCs w:val="23"/>
+        </w:rPr>
+        <w:t>ed</w:t>
+      </w:r>
+      <w:r>
+        <w:rPr>
+          <w:rFonts w:ascii="Arial" w:hAnsi="Arial"/>
+          <w:sz w:val="14"/>
+          <w:szCs w:val="23"/>
+        </w:rPr>
+        <w:t xml:space="preserve"> plus any</w:t>
+      </w:r>
+      <w:r>
+        <w:rPr>
+          <w:rFonts w:ascii="Arial" w:hAnsi="Arial"/>
+          <w:sz w:val="14"/>
+          <w:szCs w:val="23"/>
+        </w:rPr>
+        <w:t xml:space="preserve"> </w:t>
+      </w:r>
+      <w:r>
+        <w:rPr>
+          <w:rFonts w:ascii="Arial" w:hAnsi="Arial"/>
+          <w:sz w:val="14"/>
+          <w:szCs w:val="23"/>
+        </w:rPr>
+        <w:t xml:space="preserve">parenthesized </w:t>
+      </w:r>
+      <w:r>
+        <w:rPr>
+          <w:rFonts w:ascii="Arial" w:hAnsi="Arial"/>
+          <w:sz w:val="14"/>
+          <w:szCs w:val="23"/>
+        </w:rPr>
+        <w:t>matches.</w:t>
+      </w:r>
+      <w:r>
+        <w:rPr>
+          <w:rFonts w:ascii="Arial" w:hAnsi="Arial"/>
+          <w:sz w:val="14"/>
+          <w:szCs w:val="23"/>
+        </w:rPr>
+        <w:t xml:space="preserve">  Options include "b", "i", "n", "^", and "$", for boolean results, </w:t>
+      </w:r>
+      <w:r>
+        <w:rPr>
+          <w:rFonts w:ascii="Arial" w:hAnsi="Arial"/>
+          <w:i/>
+          <w:sz w:val="14"/>
+          <w:szCs w:val="23"/>
+        </w:rPr>
+        <w:t>ICASE</w:t>
+      </w:r>
+      <w:r>
+        <w:rPr>
+          <w:rFonts w:ascii="Arial" w:hAnsi="Arial"/>
+          <w:sz w:val="14"/>
+          <w:szCs w:val="23"/>
+        </w:rPr>
+        <w:t xml:space="preserve">, </w:t>
+      </w:r>
+      <w:r>
+        <w:rPr>
+          <w:rFonts w:ascii="Arial" w:hAnsi="Arial"/>
+          <w:i/>
+          <w:sz w:val="14"/>
+          <w:szCs w:val="23"/>
+        </w:rPr>
+        <w:t>NEWLINE</w:t>
+      </w:r>
+      <w:r>
+        <w:rPr>
+          <w:rFonts w:ascii="Arial" w:hAnsi="Arial"/>
+          <w:sz w:val="14"/>
+          <w:szCs w:val="23"/>
+        </w:rPr>
+        <w:t xml:space="preserve">, </w:t>
+      </w:r>
+      <w:r>
+        <w:rPr>
+          <w:rFonts w:ascii="Arial" w:hAnsi="Arial"/>
+          <w:i/>
+          <w:sz w:val="14"/>
+          <w:szCs w:val="23"/>
+        </w:rPr>
+        <w:t>NOTBOL</w:t>
+      </w:r>
+      <w:r>
+        <w:rPr>
+          <w:rFonts w:ascii="Arial" w:hAnsi="Arial"/>
+          <w:sz w:val="14"/>
+          <w:szCs w:val="23"/>
+        </w:rPr>
+        <w:t xml:space="preserve">, and </w:t>
+      </w:r>
+      <w:r>
+        <w:rPr>
+          <w:rFonts w:ascii="Arial" w:hAnsi="Arial"/>
+          <w:i/>
+          <w:sz w:val="14"/>
+          <w:szCs w:val="23"/>
+        </w:rPr>
+        <w:t>NOTEOL</w:t>
+      </w:r>
+      <w:r>
+        <w:rPr>
+          <w:rFonts w:ascii="Arial" w:hAnsi="Arial"/>
+          <w:sz w:val="14"/>
+          <w:szCs w:val="23"/>
+        </w:rPr>
+        <w:t>.</w:t>
+      </w:r>
+    </w:p>
+    <w:p>
+      <w:pPr>
+        <w:spacing w:before="80"/>
         <w:ind w:left="450"/>
         <w:rPr>
           <w:rFonts w:ascii="Arial" w:hAnsi="Arial"/>
           <w:i/>
-          <w:sz w:val="16"/>
-          <w:szCs w:val="23"/>
-        </w:rPr>
-      </w:pPr>
-    </w:p>
-    <w:p>
-      <w:pPr>
+          <w:sz w:val="18"/>
+          <w:szCs w:val="23"/>
+        </w:rPr>
+      </w:pPr>
+      <w:r>
+        <w:rPr>
+          <w:rFonts w:ascii="Arial" w:hAnsi="Arial"/>
+          <w:i/>
+          <w:sz w:val="18"/>
+          <w:szCs w:val="23"/>
+        </w:rPr>
+        <w:t>void</w:t>
+      </w:r>
+      <w:r>
+        <w:rPr>
+          <w:rFonts w:ascii="Arial" w:hAnsi="Arial"/>
+          <w:i/>
+          <w:sz w:val="18"/>
+          <w:szCs w:val="23"/>
+        </w:rPr>
+        <w:t xml:space="preserve"> </w:t>
+      </w:r>
+      <w:r>
+        <w:rPr>
+          <w:rFonts w:ascii="Arial" w:hAnsi="Arial"/>
+          <w:b/>
+          <w:sz w:val="18"/>
+          <w:szCs w:val="23"/>
+        </w:rPr>
+        <w:t>slax:sleep</w:t>
+      </w:r>
+      <w:r>
+        <w:rPr>
+          <w:rFonts w:ascii="Arial" w:hAnsi="Arial"/>
+          <w:i/>
+          <w:sz w:val="18"/>
+          <w:szCs w:val="23"/>
+        </w:rPr>
+        <w:t>(seconds, milliseconds)</w:t>
+      </w:r>
+    </w:p>
+    <w:p>
+      <w:pPr>
+        <w:ind w:left="720"/>
+        <w:rPr>
+          <w:rFonts w:ascii="Arial" w:hAnsi="Arial"/>
+          <w:sz w:val="14"/>
+          <w:szCs w:val="23"/>
+        </w:rPr>
+      </w:pPr>
+      <w:r>
+        <w:rPr>
+          <w:rFonts w:ascii="Arial" w:hAnsi="Arial"/>
+          <w:sz w:val="14"/>
+          <w:szCs w:val="23"/>
+        </w:rPr>
+        <w:t>Sleep for a given time period.</w:t>
+      </w:r>
+    </w:p>
+    <w:p>
+      <w:pPr>
+        <w:spacing w:before="80"/>
         <w:ind w:left="450"/>
         <w:rPr>
           <w:rFonts w:ascii="Arial" w:hAnsi="Arial"/>
@@ -330,7 +1581,181 @@
           <w:sz w:val="18"/>
           <w:szCs w:val="23"/>
         </w:rPr>
-        <w:t xml:space="preserve">object </w:t>
+        <w:t xml:space="preserve">node-set </w:t>
+      </w:r>
+      <w:r>
+        <w:rPr>
+          <w:rFonts w:ascii="Arial" w:hAnsi="Arial"/>
+          <w:b/>
+          <w:sz w:val="18"/>
+          <w:szCs w:val="23"/>
+        </w:rPr>
+        <w:t>slax:split</w:t>
+      </w:r>
+      <w:r>
+        <w:rPr>
+          <w:rFonts w:ascii="Arial" w:hAnsi="Arial"/>
+          <w:i/>
+          <w:sz w:val="18"/>
+          <w:szCs w:val="23"/>
+        </w:rPr>
+        <w:t>(pattern, string, limit)</w:t>
+      </w:r>
+    </w:p>
+    <w:p>
+      <w:pPr>
+        <w:ind w:left="720"/>
+        <w:rPr>
+          <w:rFonts w:ascii="Arial" w:hAnsi="Arial"/>
+          <w:sz w:val="14"/>
+          <w:szCs w:val="23"/>
+        </w:rPr>
+      </w:pPr>
+      <w:r>
+        <w:rPr>
+          <w:rFonts w:ascii="Arial" w:hAnsi="Arial"/>
+          <w:sz w:val="14"/>
+          <w:szCs w:val="23"/>
+        </w:rPr>
+        <w:t>Break a string into a set of elements, up to the limit times, at the pattern.</w:t>
+      </w:r>
+    </w:p>
+    <w:p>
+      <w:pPr>
+        <w:spacing w:before="80"/>
+        <w:ind w:left="450"/>
+        <w:rPr>
+          <w:rFonts w:ascii="Arial" w:hAnsi="Arial"/>
+          <w:i/>
+          <w:sz w:val="18"/>
+          <w:szCs w:val="23"/>
+        </w:rPr>
+      </w:pPr>
+      <w:r>
+        <w:rPr>
+          <w:rFonts w:ascii="Arial" w:hAnsi="Arial"/>
+          <w:i/>
+          <w:sz w:val="18"/>
+          <w:szCs w:val="23"/>
+        </w:rPr>
+        <w:t xml:space="preserve">string </w:t>
+      </w:r>
+      <w:r>
+        <w:rPr>
+          <w:rFonts w:ascii="Arial" w:hAnsi="Arial"/>
+          <w:b/>
+          <w:sz w:val="18"/>
+          <w:szCs w:val="23"/>
+        </w:rPr>
+        <w:t>slax:sysctl</w:t>
+      </w:r>
+      <w:r>
+        <w:rPr>
+          <w:rFonts w:ascii="Arial" w:hAnsi="Arial"/>
+          <w:i/>
+          <w:sz w:val="18"/>
+          <w:szCs w:val="23"/>
+        </w:rPr>
+        <w:t>(name, format)</w:t>
+      </w:r>
+    </w:p>
+    <w:p>
+      <w:pPr>
+        <w:ind w:left="720"/>
+        <w:rPr>
+          <w:rFonts w:ascii="Arial" w:hAnsi="Arial"/>
+          <w:sz w:val="14"/>
+          <w:szCs w:val="23"/>
+        </w:rPr>
+      </w:pPr>
+      <w:r>
+        <w:rPr>
+          <w:rFonts w:ascii="Arial" w:hAnsi="Arial"/>
+          <w:sz w:val="14"/>
+          <w:szCs w:val="23"/>
+        </w:rPr>
+        <w:t xml:space="preserve">Retrieve a </w:t>
+      </w:r>
+      <w:r>
+        <w:rPr>
+          <w:rFonts w:ascii="Arial" w:hAnsi="Arial"/>
+          <w:b/>
+          <w:sz w:val="14"/>
+          <w:szCs w:val="23"/>
+        </w:rPr>
+        <w:t>sysctl</w:t>
+      </w:r>
+      <w:r>
+        <w:rPr>
+          <w:rFonts w:ascii="Arial" w:hAnsi="Arial"/>
+          <w:sz w:val="14"/>
+          <w:szCs w:val="23"/>
+        </w:rPr>
+        <w:t xml:space="preserve"> variable.  Format is </w:t>
+      </w:r>
+      <w:r>
+        <w:rPr>
+          <w:rFonts w:ascii="Arial" w:hAnsi="Arial"/>
+          <w:b/>
+          <w:sz w:val="14"/>
+          <w:szCs w:val="23"/>
+        </w:rPr>
+        <w:t>"i"</w:t>
+      </w:r>
+      <w:r>
+        <w:rPr>
+          <w:rFonts w:ascii="Arial" w:hAnsi="Arial"/>
+          <w:sz w:val="14"/>
+          <w:szCs w:val="23"/>
+        </w:rPr>
+        <w:t xml:space="preserve"> or </w:t>
+      </w:r>
+      <w:r>
+        <w:rPr>
+          <w:rFonts w:ascii="Arial" w:hAnsi="Arial"/>
+          <w:b/>
+          <w:sz w:val="14"/>
+          <w:szCs w:val="23"/>
+        </w:rPr>
+        <w:t>"s"</w:t>
+      </w:r>
+      <w:r>
+        <w:rPr>
+          <w:rFonts w:ascii="Arial" w:hAnsi="Arial"/>
+          <w:sz w:val="14"/>
+          <w:szCs w:val="23"/>
+        </w:rPr>
+        <w:t>.</w:t>
+      </w:r>
+    </w:p>
+    <w:p>
+      <w:pPr>
+        <w:spacing w:before="80"/>
+        <w:ind w:left="450"/>
+        <w:rPr>
+          <w:rFonts w:ascii="Arial" w:hAnsi="Arial"/>
+          <w:i/>
+          <w:sz w:val="18"/>
+          <w:szCs w:val="23"/>
+        </w:rPr>
+      </w:pPr>
+      <w:r>
+        <w:rPr>
+          <w:rFonts w:ascii="Arial" w:hAnsi="Arial"/>
+          <w:i/>
+          <w:sz w:val="18"/>
+          <w:szCs w:val="23"/>
+        </w:rPr>
+        <w:t>node-set</w:t>
+      </w:r>
+      <w:r>
+        <w:rPr>
+          <w:rFonts w:ascii="Arial" w:hAnsi="Arial"/>
+          <w:i/>
+          <w:sz w:val="18"/>
+          <w:szCs w:val="23"/>
+        </w:rPr>
+        <w:t xml:space="preserve"> </w:t>
       </w:r>
       <w:r>
         <w:rPr>
@@ -348,16 +1773,25 @@
           <w:sz w:val="18"/>
           <w:szCs w:val="23"/>
         </w:rPr>
-        <w:t>evaluate</w:t>
-      </w:r>
-      <w:r>
-        <w:rPr>
-          <w:rFonts w:ascii="Arial" w:hAnsi="Arial"/>
-          <w:i/>
-          <w:sz w:val="18"/>
-          <w:szCs w:val="23"/>
-        </w:rPr>
-        <w:t>(expression</w:t>
+        <w:t>string-to-xml</w:t>
+      </w:r>
+      <w:r>
+        <w:rPr>
+          <w:rFonts w:ascii="Arial" w:hAnsi="Arial"/>
+          <w:i/>
+          <w:sz w:val="18"/>
+          <w:szCs w:val="23"/>
+        </w:rPr>
+        <w:t>(</w:t>
+      </w:r>
+      <w:r>
+        <w:rPr>
+          <w:rFonts w:ascii="Arial" w:hAnsi="Arial"/>
+          <w:i/>
+          <w:sz w:val="18"/>
+          <w:szCs w:val="23"/>
+        </w:rPr>
+        <w:t>string+</w:t>
       </w:r>
       <w:r>
         <w:rPr>
@@ -384,23 +1818,7 @@
           <w:sz w:val="14"/>
           <w:szCs w:val="23"/>
         </w:rPr>
-        <w:t>Evaluate a</w:t>
-      </w:r>
-      <w:r>
-        <w:rPr>
-          <w:rFonts w:ascii="Arial" w:hAnsi="Arial"/>
-          <w:sz w:val="14"/>
-          <w:szCs w:val="23"/>
-        </w:rPr>
-        <w:t xml:space="preserve"> SLAX</w:t>
-      </w:r>
-      <w:r>
-        <w:rPr>
-          <w:rFonts w:ascii="Arial" w:hAnsi="Arial"/>
-          <w:sz w:val="14"/>
-          <w:szCs w:val="23"/>
-        </w:rPr>
-        <w:t xml:space="preserve"> expression, returning the results</w:t>
+        <w:t>Return parsed XML of concatenated arguments</w:t>
       </w:r>
       <w:r>
         <w:rPr>
@@ -413,1309 +1831,57 @@
     </w:p>
     <w:p>
       <w:pPr>
+        <w:spacing w:before="80"/>
+        <w:ind w:left="450"/>
+        <w:rPr>
+          <w:rFonts w:ascii="Arial" w:hAnsi="Arial"/>
+          <w:i/>
+          <w:sz w:val="18"/>
+          <w:szCs w:val="23"/>
+        </w:rPr>
+      </w:pPr>
+      <w:r>
+        <w:rPr>
+          <w:rFonts w:ascii="Arial" w:hAnsi="Arial"/>
+          <w:i/>
+          <w:sz w:val="18"/>
+          <w:szCs w:val="23"/>
+        </w:rPr>
+        <w:t>void</w:t>
+      </w:r>
+      <w:r>
+        <w:rPr>
+          <w:rFonts w:ascii="Arial" w:hAnsi="Arial"/>
+          <w:i/>
+          <w:sz w:val="18"/>
+          <w:szCs w:val="23"/>
+        </w:rPr>
+        <w:t xml:space="preserve"> </w:t>
+      </w:r>
+      <w:r>
+        <w:rPr>
+          <w:rFonts w:ascii="Arial" w:hAnsi="Arial"/>
+          <w:b/>
+          <w:sz w:val="18"/>
+          <w:szCs w:val="23"/>
+        </w:rPr>
+        <w:t>slax:syslog</w:t>
+      </w:r>
+      <w:r>
+        <w:rPr>
+          <w:rFonts w:ascii="Arial" w:hAnsi="Arial"/>
+          <w:i/>
+          <w:sz w:val="18"/>
+          <w:szCs w:val="23"/>
+        </w:rPr>
+        <w:t>(priority, string+)</w:t>
+      </w:r>
+    </w:p>
+    <w:p>
+      <w:pPr>
         <w:ind w:left="720"/>
         <w:rPr>
           <w:rFonts w:ascii="Arial" w:hAnsi="Arial"/>
-          <w:sz w:val="12"/>
-          <w:szCs w:val="23"/>
-        </w:rPr>
-      </w:pPr>
-    </w:p>
-    <w:p>
-      <w:pPr>
-        <w:ind w:left="450"/>
-        <w:rPr>
-          <w:rFonts w:ascii="Arial" w:hAnsi="Arial"/>
-          <w:i/>
-          <w:sz w:val="18"/>
-          <w:szCs w:val="23"/>
-        </w:rPr>
-      </w:pPr>
-      <w:r>
-        <w:rPr>
-          <w:rFonts w:ascii="Arial" w:hAnsi="Arial"/>
-          <w:i/>
-          <w:sz w:val="18"/>
-          <w:szCs w:val="23"/>
-        </w:rPr>
-        <w:t xml:space="preserve">object </w:t>
-      </w:r>
-      <w:r>
-        <w:rPr>
-          <w:rFonts w:ascii="Arial" w:hAnsi="Arial"/>
-          <w:b/>
-          <w:sz w:val="18"/>
-          <w:szCs w:val="23"/>
-        </w:rPr>
-        <w:t>slax:first-of</w:t>
-      </w:r>
-      <w:r>
-        <w:rPr>
-          <w:rFonts w:ascii="Arial" w:hAnsi="Arial"/>
-          <w:i/>
-          <w:sz w:val="18"/>
-          <w:szCs w:val="23"/>
-        </w:rPr>
-        <w:t>(object+)</w:t>
-      </w:r>
-    </w:p>
-    <w:p>
-      <w:pPr>
-        <w:ind w:left="720"/>
-        <w:rPr>
-          <w:rFonts w:ascii="Arial" w:hAnsi="Arial"/>
-          <w:sz w:val="14"/>
-          <w:szCs w:val="23"/>
-        </w:rPr>
-      </w:pPr>
-      <w:r>
-        <w:rPr>
-          <w:rFonts w:ascii="Arial" w:hAnsi="Arial"/>
-          <w:sz w:val="14"/>
-          <w:szCs w:val="23"/>
-        </w:rPr>
-        <w:t>Return the first argument that is not empty.</w:t>
-      </w:r>
-    </w:p>
-    <w:p>
-      <w:pPr>
-        <w:rPr>
-          <w:rFonts w:ascii="Arial" w:hAnsi="Arial"/>
-          <w:i/>
-          <w:sz w:val="16"/>
-          <w:szCs w:val="23"/>
-        </w:rPr>
-      </w:pPr>
-    </w:p>
-    <w:p>
-      <w:pPr>
-        <w:ind w:left="450"/>
-        <w:rPr>
-          <w:rFonts w:ascii="Arial" w:hAnsi="Arial"/>
-          <w:i/>
-          <w:sz w:val="18"/>
-          <w:szCs w:val="23"/>
-        </w:rPr>
-      </w:pPr>
-      <w:r>
-        <w:rPr>
-          <w:rFonts w:ascii="Arial" w:hAnsi="Arial"/>
-          <w:i/>
-          <w:sz w:val="18"/>
-          <w:szCs w:val="23"/>
-        </w:rPr>
-        <w:t xml:space="preserve">string </w:t>
-      </w:r>
-      <w:r>
-        <w:rPr>
-          <w:rFonts w:ascii="Arial" w:hAnsi="Arial"/>
-          <w:b/>
-          <w:sz w:val="18"/>
-          <w:szCs w:val="23"/>
-        </w:rPr>
-        <w:t>slax:get-command</w:t>
-      </w:r>
-      <w:r>
-        <w:rPr>
-          <w:rFonts w:ascii="Arial" w:hAnsi="Arial"/>
-          <w:i/>
-          <w:sz w:val="18"/>
-          <w:szCs w:val="23"/>
-        </w:rPr>
-        <w:t>(prompt)</w:t>
-      </w:r>
-    </w:p>
-    <w:p>
-      <w:pPr>
-        <w:ind w:left="720"/>
-        <w:rPr>
-          <w:rFonts w:ascii="Arial" w:hAnsi="Arial"/>
-          <w:sz w:val="14"/>
-          <w:szCs w:val="23"/>
-        </w:rPr>
-      </w:pPr>
-      <w:r>
-        <w:rPr>
-          <w:rFonts w:ascii="Arial" w:hAnsi="Arial"/>
-          <w:sz w:val="14"/>
-          <w:szCs w:val="23"/>
-        </w:rPr>
-        <w:t xml:space="preserve">Prompt the user for input </w:t>
-      </w:r>
-      <w:r>
-        <w:rPr>
-          <w:rFonts w:ascii="Arial" w:hAnsi="Arial"/>
-          <w:sz w:val="14"/>
-          <w:szCs w:val="23"/>
-        </w:rPr>
-        <w:t>(</w:t>
-      </w:r>
-      <w:r>
-        <w:rPr>
-          <w:rFonts w:ascii="Arial" w:hAnsi="Arial"/>
-          <w:sz w:val="14"/>
-          <w:szCs w:val="23"/>
-        </w:rPr>
-        <w:t xml:space="preserve">with </w:t>
-      </w:r>
-      <w:r>
-        <w:rPr>
-          <w:rFonts w:ascii="Arial" w:hAnsi="Arial"/>
-          <w:b/>
-          <w:sz w:val="14"/>
-          <w:szCs w:val="23"/>
-        </w:rPr>
-        <w:t>readline</w:t>
-      </w:r>
-      <w:r>
-        <w:rPr>
-          <w:rFonts w:ascii="Arial" w:hAnsi="Arial"/>
-          <w:sz w:val="14"/>
-          <w:szCs w:val="23"/>
-        </w:rPr>
-        <w:t>'s history</w:t>
-      </w:r>
-      <w:r>
-        <w:rPr>
-          <w:rFonts w:ascii="Arial" w:hAnsi="Arial"/>
-          <w:sz w:val="14"/>
-          <w:szCs w:val="23"/>
-        </w:rPr>
-        <w:t>)</w:t>
-      </w:r>
-      <w:r>
-        <w:rPr>
-          <w:rFonts w:ascii="Arial" w:hAnsi="Arial"/>
-          <w:sz w:val="14"/>
-          <w:szCs w:val="23"/>
-        </w:rPr>
-        <w:t>.</w:t>
-      </w:r>
-    </w:p>
-    <w:p>
-      <w:pPr>
-        <w:ind w:left="450"/>
-        <w:rPr>
-          <w:rFonts w:ascii="Arial" w:hAnsi="Arial"/>
-          <w:i/>
-          <w:sz w:val="16"/>
-          <w:szCs w:val="23"/>
-        </w:rPr>
-      </w:pPr>
-    </w:p>
-    <w:p>
-      <w:pPr>
-        <w:ind w:left="450"/>
-        <w:rPr>
-          <w:rFonts w:ascii="Arial" w:hAnsi="Arial"/>
-          <w:i/>
-          <w:sz w:val="18"/>
-          <w:szCs w:val="23"/>
-        </w:rPr>
-      </w:pPr>
-      <w:r>
-        <w:rPr>
-          <w:rFonts w:ascii="Arial" w:hAnsi="Arial"/>
-          <w:i/>
-          <w:sz w:val="18"/>
-          <w:szCs w:val="23"/>
-        </w:rPr>
-        <w:t xml:space="preserve">string </w:t>
-      </w:r>
-      <w:r>
-        <w:rPr>
-          <w:rFonts w:ascii="Arial" w:hAnsi="Arial"/>
-          <w:b/>
-          <w:sz w:val="18"/>
-          <w:szCs w:val="23"/>
-        </w:rPr>
-        <w:t>slax:get-input</w:t>
-      </w:r>
-      <w:r>
-        <w:rPr>
-          <w:rFonts w:ascii="Arial" w:hAnsi="Arial"/>
-          <w:i/>
-          <w:sz w:val="18"/>
-          <w:szCs w:val="23"/>
-        </w:rPr>
-        <w:t>(prompt)</w:t>
-      </w:r>
-    </w:p>
-    <w:p>
-      <w:pPr>
-        <w:ind w:left="720"/>
-        <w:rPr>
-          <w:rFonts w:ascii="Arial" w:hAnsi="Arial"/>
-          <w:sz w:val="14"/>
-          <w:szCs w:val="23"/>
-        </w:rPr>
-      </w:pPr>
-      <w:r>
-        <w:rPr>
-          <w:rFonts w:ascii="Arial" w:hAnsi="Arial"/>
-          <w:sz w:val="14"/>
-          <w:szCs w:val="23"/>
-        </w:rPr>
-        <w:t>Prompt the user for input.</w:t>
-      </w:r>
-    </w:p>
-    <w:p>
-      <w:pPr>
-        <w:ind w:left="450"/>
-        <w:rPr>
-          <w:rFonts w:ascii="Arial" w:hAnsi="Arial"/>
-          <w:i/>
-          <w:sz w:val="16"/>
-          <w:szCs w:val="23"/>
-        </w:rPr>
-      </w:pPr>
-    </w:p>
-    <w:p>
-      <w:pPr>
-        <w:ind w:left="450"/>
-        <w:rPr>
-          <w:rFonts w:ascii="Arial" w:hAnsi="Arial"/>
-          <w:i/>
-          <w:sz w:val="18"/>
-          <w:szCs w:val="23"/>
-        </w:rPr>
-      </w:pPr>
-      <w:r>
-        <w:rPr>
-          <w:rFonts w:ascii="Arial" w:hAnsi="Arial"/>
-          <w:i/>
-          <w:sz w:val="18"/>
-          <w:szCs w:val="23"/>
-        </w:rPr>
-        <w:t xml:space="preserve">string </w:t>
-      </w:r>
-      <w:r>
-        <w:rPr>
-          <w:rFonts w:ascii="Arial" w:hAnsi="Arial"/>
-          <w:b/>
-          <w:sz w:val="18"/>
-          <w:szCs w:val="23"/>
-        </w:rPr>
-        <w:t>slax:get-secret</w:t>
-      </w:r>
-      <w:r>
-        <w:rPr>
-          <w:rFonts w:ascii="Arial" w:hAnsi="Arial"/>
-          <w:i/>
-          <w:sz w:val="18"/>
-          <w:szCs w:val="23"/>
-        </w:rPr>
-        <w:t>(prompt)</w:t>
-      </w:r>
-    </w:p>
-    <w:p>
-      <w:pPr>
-        <w:ind w:left="720"/>
-        <w:rPr>
-          <w:rFonts w:ascii="Arial" w:hAnsi="Arial"/>
-          <w:sz w:val="14"/>
-          <w:szCs w:val="23"/>
-        </w:rPr>
-      </w:pPr>
-      <w:r>
-        <w:rPr>
-          <w:rFonts w:ascii="Arial" w:hAnsi="Arial"/>
-          <w:sz w:val="14"/>
-          <w:szCs w:val="23"/>
-        </w:rPr>
-        <w:t>Prompt the user for an input string but do not echo their response.  Suitable for passwords.</w:t>
-      </w:r>
-    </w:p>
-    <w:p>
-      <w:pPr>
-        <w:ind w:left="450"/>
-        <w:rPr>
-          <w:rFonts w:ascii="Arial" w:hAnsi="Arial"/>
-          <w:i/>
-          <w:sz w:val="16"/>
-          <w:szCs w:val="23"/>
-        </w:rPr>
-      </w:pPr>
-    </w:p>
-    <w:p>
-      <w:pPr>
-        <w:ind w:left="450"/>
-        <w:rPr>
-          <w:rFonts w:ascii="Arial" w:hAnsi="Arial"/>
-          <w:i/>
-          <w:sz w:val="18"/>
-          <w:szCs w:val="23"/>
-        </w:rPr>
-      </w:pPr>
-      <w:r>
-        <w:rPr>
-          <w:rFonts w:ascii="Arial" w:hAnsi="Arial"/>
-          <w:i/>
-          <w:sz w:val="18"/>
-          <w:szCs w:val="23"/>
-        </w:rPr>
-        <w:t xml:space="preserve">boolean </w:t>
-      </w:r>
-      <w:r>
-        <w:rPr>
-          <w:rFonts w:ascii="Arial" w:hAnsi="Arial"/>
-          <w:b/>
-          <w:sz w:val="18"/>
-          <w:szCs w:val="23"/>
-        </w:rPr>
-        <w:t>slax:is-empty</w:t>
-      </w:r>
-      <w:r>
-        <w:rPr>
-          <w:rFonts w:ascii="Arial" w:hAnsi="Arial"/>
-          <w:i/>
-          <w:sz w:val="18"/>
-          <w:szCs w:val="23"/>
-        </w:rPr>
-        <w:t>(object)</w:t>
-      </w:r>
-    </w:p>
-    <w:p>
-      <w:pPr>
-        <w:ind w:left="720"/>
-        <w:rPr>
-          <w:rFonts w:ascii="Arial" w:hAnsi="Arial"/>
-          <w:sz w:val="14"/>
-          <w:szCs w:val="23"/>
-        </w:rPr>
-      </w:pPr>
-      <w:r>
-        <w:rPr>
-          <w:rFonts w:ascii="Arial" w:hAnsi="Arial"/>
-          <w:sz w:val="14"/>
-          <w:szCs w:val="23"/>
-        </w:rPr>
-        <w:t xml:space="preserve">Return </w:t>
-      </w:r>
-      <w:r>
-        <w:rPr>
-          <w:rFonts w:ascii="Arial" w:hAnsi="Arial"/>
-          <w:b/>
-          <w:sz w:val="14"/>
-          <w:szCs w:val="23"/>
-        </w:rPr>
-        <w:t>true</w:t>
-      </w:r>
-      <w:r>
-        <w:rPr>
-          <w:rFonts w:ascii="Arial" w:hAnsi="Arial"/>
-          <w:sz w:val="14"/>
-          <w:szCs w:val="23"/>
-        </w:rPr>
-        <w:t xml:space="preserve"> if the argument is empty.</w:t>
-      </w:r>
-    </w:p>
-    <w:p>
-      <w:pPr>
-        <w:ind w:left="450"/>
-        <w:rPr>
-          <w:rFonts w:ascii="Arial" w:hAnsi="Arial"/>
-          <w:i/>
-          <w:sz w:val="16"/>
-          <w:szCs w:val="23"/>
-        </w:rPr>
-      </w:pPr>
-    </w:p>
-    <w:p>
-      <w:pPr>
-        <w:ind w:left="450"/>
-        <w:rPr>
-          <w:rFonts w:ascii="Arial" w:hAnsi="Arial"/>
-          <w:i/>
-          <w:sz w:val="18"/>
-          <w:szCs w:val="23"/>
-        </w:rPr>
-      </w:pPr>
-      <w:r>
-        <w:rPr>
-          <w:rFonts w:ascii="Arial" w:hAnsi="Arial"/>
-          <w:i/>
-          <w:sz w:val="18"/>
-          <w:szCs w:val="23"/>
-        </w:rPr>
-        <w:t xml:space="preserve">string </w:t>
-      </w:r>
-      <w:r>
-        <w:rPr>
-          <w:rFonts w:ascii="Arial" w:hAnsi="Arial"/>
-          <w:b/>
-          <w:sz w:val="18"/>
-          <w:szCs w:val="23"/>
-        </w:rPr>
-        <w:t>slax:printf</w:t>
-      </w:r>
-      <w:r>
-        <w:rPr>
-          <w:rFonts w:ascii="Arial" w:hAnsi="Arial"/>
-          <w:i/>
-          <w:sz w:val="18"/>
-          <w:szCs w:val="23"/>
-        </w:rPr>
-        <w:t>(format, string*</w:t>
-      </w:r>
-      <w:r>
-        <w:rPr>
-          <w:rFonts w:ascii="Arial" w:hAnsi="Arial"/>
-          <w:i/>
-          <w:sz w:val="18"/>
-          <w:szCs w:val="23"/>
-        </w:rPr>
-        <w:t>)</w:t>
-      </w:r>
-    </w:p>
-    <w:p>
-      <w:pPr>
-        <w:ind w:left="720"/>
-        <w:rPr>
-          <w:rFonts w:ascii="Arial" w:hAnsi="Arial"/>
-          <w:sz w:val="14"/>
-          <w:szCs w:val="23"/>
-        </w:rPr>
-      </w:pPr>
-      <w:r>
-        <w:rPr>
-          <w:rFonts w:ascii="Arial" w:hAnsi="Arial"/>
-          <w:sz w:val="14"/>
-          <w:szCs w:val="23"/>
-        </w:rPr>
-        <w:t>F</w:t>
-      </w:r>
-      <w:r>
-        <w:rPr>
-          <w:rFonts w:ascii="Arial" w:hAnsi="Arial"/>
-          <w:sz w:val="14"/>
-          <w:szCs w:val="23"/>
-        </w:rPr>
-        <w:t xml:space="preserve">ormat string </w:t>
-      </w:r>
-      <w:r>
-        <w:rPr>
-          <w:rFonts w:ascii="Arial" w:hAnsi="Arial"/>
-          <w:sz w:val="14"/>
-          <w:szCs w:val="23"/>
-        </w:rPr>
-        <w:t>output as</w:t>
-      </w:r>
-      <w:r>
-        <w:rPr>
-          <w:rFonts w:ascii="Arial" w:hAnsi="Arial"/>
-          <w:sz w:val="14"/>
-          <w:szCs w:val="23"/>
-        </w:rPr>
-        <w:t xml:space="preserve"> printf(3) </w:t>
-      </w:r>
-      <w:r>
-        <w:rPr>
-          <w:rFonts w:ascii="Arial" w:hAnsi="Arial"/>
-          <w:sz w:val="14"/>
-          <w:szCs w:val="23"/>
-        </w:rPr>
-        <w:t>with</w:t>
-      </w:r>
-      <w:r>
-        <w:rPr>
-          <w:rFonts w:ascii="Arial" w:hAnsi="Arial"/>
-          <w:sz w:val="14"/>
-          <w:szCs w:val="23"/>
-        </w:rPr>
-        <w:t xml:space="preserve"> </w:t>
-      </w:r>
-      <w:r>
-        <w:rPr>
-          <w:rFonts w:ascii="Arial" w:hAnsi="Arial"/>
-          <w:b/>
-          <w:sz w:val="14"/>
-          <w:szCs w:val="23"/>
-        </w:rPr>
-        <w:t>%j</w:t>
-      </w:r>
-      <w:r>
-        <w:rPr>
-          <w:rFonts w:ascii="Arial" w:hAnsi="Arial"/>
-          <w:sz w:val="14"/>
-          <w:szCs w:val="23"/>
-        </w:rPr>
-        <w:t xml:space="preserve"> modifiers:</w:t>
-      </w:r>
-    </w:p>
-    <w:p>
-      <w:pPr>
-        <w:ind w:left="900"/>
-        <w:rPr>
-          <w:rFonts w:ascii="Arial" w:hAnsi="Arial"/>
-          <w:sz w:val="14"/>
-          <w:szCs w:val="23"/>
-        </w:rPr>
-      </w:pPr>
-      <w:r>
-        <w:rPr>
-          <w:rFonts w:ascii="Arial" w:hAnsi="Arial"/>
-          <w:sz w:val="14"/>
-          <w:szCs w:val="23"/>
-        </w:rPr>
-        <w:t>"</w:t>
-      </w:r>
-      <w:r>
-        <w:rPr>
-          <w:rFonts w:ascii="Arial" w:hAnsi="Arial"/>
-          <w:b/>
-          <w:sz w:val="14"/>
-          <w:szCs w:val="23"/>
-        </w:rPr>
-        <w:t>%jcs</w:t>
-      </w:r>
-      <w:r>
-        <w:rPr>
-          <w:rFonts w:ascii="Arial" w:hAnsi="Arial"/>
-          <w:sz w:val="14"/>
-          <w:szCs w:val="23"/>
-        </w:rPr>
-        <w:t>"           Capitalize first letter</w:t>
-      </w:r>
-    </w:p>
-    <w:p>
-      <w:pPr>
-        <w:ind w:left="900"/>
-        <w:rPr>
-          <w:rFonts w:ascii="Arial" w:hAnsi="Arial"/>
-          <w:sz w:val="14"/>
-          <w:szCs w:val="23"/>
-        </w:rPr>
-      </w:pPr>
-      <w:r>
-        <w:rPr>
-          <w:rFonts w:ascii="Arial" w:hAnsi="Arial"/>
-          <w:sz w:val="14"/>
-          <w:szCs w:val="23"/>
-        </w:rPr>
-        <w:t>"</w:t>
-      </w:r>
-      <w:r>
-        <w:rPr>
-          <w:rFonts w:ascii="Arial" w:hAnsi="Arial"/>
-          <w:b/>
-          <w:sz w:val="14"/>
-          <w:szCs w:val="23"/>
-        </w:rPr>
-        <w:t>%jt{TAG}s</w:t>
-      </w:r>
-      <w:r>
-        <w:rPr>
-          <w:rFonts w:ascii="Arial" w:hAnsi="Arial"/>
-          <w:sz w:val="14"/>
-          <w:szCs w:val="23"/>
-        </w:rPr>
-        <w:t xml:space="preserve">"  Prepend TAG if string is not empty </w:t>
-      </w:r>
-    </w:p>
-    <w:p>
-      <w:pPr>
-        <w:ind w:left="900"/>
-        <w:rPr>
-          <w:rFonts w:ascii="Arial" w:hAnsi="Arial"/>
-          <w:sz w:val="14"/>
-          <w:szCs w:val="23"/>
-        </w:rPr>
-      </w:pPr>
-      <w:r>
-        <w:rPr>
-          <w:rFonts w:ascii="Arial" w:hAnsi="Arial"/>
-          <w:sz w:val="14"/>
-          <w:szCs w:val="23"/>
-        </w:rPr>
-        <w:t>"</w:t>
-      </w:r>
-      <w:r>
-        <w:rPr>
-          <w:rFonts w:ascii="Arial" w:hAnsi="Arial"/>
-          <w:b/>
-          <w:sz w:val="14"/>
-          <w:szCs w:val="23"/>
-        </w:rPr>
-        <w:t>%j1s</w:t>
-      </w:r>
-      <w:r>
-        <w:rPr>
-          <w:rFonts w:ascii="Arial" w:hAnsi="Arial"/>
-          <w:sz w:val="14"/>
-          <w:szCs w:val="23"/>
-        </w:rPr>
-        <w:t>"           Skip field if value has not changed</w:t>
-      </w:r>
-    </w:p>
-    <w:p>
-      <w:pPr>
-        <w:ind w:left="450"/>
-        <w:rPr>
-          <w:rFonts w:ascii="Arial" w:hAnsi="Arial"/>
-          <w:i/>
-          <w:sz w:val="12"/>
-          <w:szCs w:val="23"/>
-        </w:rPr>
-      </w:pPr>
-    </w:p>
-    <w:p>
-      <w:pPr>
-        <w:ind w:left="450"/>
-        <w:rPr>
-          <w:rFonts w:ascii="Arial" w:hAnsi="Arial"/>
-          <w:i/>
-          <w:sz w:val="18"/>
-          <w:szCs w:val="23"/>
-        </w:rPr>
-      </w:pPr>
-      <w:r>
-        <w:rPr>
-          <w:rFonts w:ascii="Arial" w:hAnsi="Arial"/>
-          <w:i/>
-          <w:sz w:val="18"/>
-          <w:szCs w:val="23"/>
-        </w:rPr>
-        <w:t xml:space="preserve">node-set </w:t>
-      </w:r>
-      <w:r>
-        <w:rPr>
-          <w:rFonts w:ascii="Arial" w:hAnsi="Arial"/>
-          <w:b/>
-          <w:sz w:val="18"/>
-          <w:szCs w:val="23"/>
-        </w:rPr>
-        <w:t>slax:regex</w:t>
-      </w:r>
-      <w:r>
-        <w:rPr>
-          <w:rFonts w:ascii="Arial" w:hAnsi="Arial"/>
-          <w:i/>
-          <w:sz w:val="18"/>
-          <w:szCs w:val="23"/>
-        </w:rPr>
-        <w:t>(pattern, string</w:t>
-      </w:r>
-      <w:r>
-        <w:rPr>
-          <w:rFonts w:ascii="Arial" w:hAnsi="Arial"/>
-          <w:i/>
-          <w:sz w:val="18"/>
-          <w:szCs w:val="23"/>
-        </w:rPr>
-        <w:t>, opts?</w:t>
-      </w:r>
-      <w:r>
-        <w:rPr>
-          <w:rFonts w:ascii="Arial" w:hAnsi="Arial"/>
-          <w:i/>
-          <w:sz w:val="18"/>
-          <w:szCs w:val="23"/>
-        </w:rPr>
-        <w:t>)</w:t>
-      </w:r>
-    </w:p>
-    <w:p>
-      <w:pPr>
-        <w:ind w:left="720"/>
-        <w:rPr>
-          <w:rFonts w:ascii="Arial" w:hAnsi="Arial"/>
-          <w:sz w:val="14"/>
-          <w:szCs w:val="23"/>
-        </w:rPr>
-      </w:pPr>
-      <w:r>
-        <w:rPr>
-          <w:rFonts w:ascii="Arial" w:hAnsi="Arial"/>
-          <w:sz w:val="14"/>
-          <w:szCs w:val="23"/>
-        </w:rPr>
-        <w:t xml:space="preserve">Match a </w:t>
-      </w:r>
-      <w:r>
-        <w:rPr>
-          <w:rFonts w:ascii="Arial" w:hAnsi="Arial"/>
-          <w:sz w:val="14"/>
-          <w:szCs w:val="23"/>
-        </w:rPr>
-        <w:t>regex,</w:t>
-      </w:r>
-      <w:r>
-        <w:rPr>
-          <w:rFonts w:ascii="Arial" w:hAnsi="Arial"/>
-          <w:sz w:val="14"/>
-          <w:szCs w:val="23"/>
-        </w:rPr>
-        <w:t xml:space="preserve"> </w:t>
-      </w:r>
-      <w:r>
-        <w:rPr>
-          <w:rFonts w:ascii="Arial" w:hAnsi="Arial"/>
-          <w:sz w:val="14"/>
-          <w:szCs w:val="23"/>
-        </w:rPr>
-        <w:t xml:space="preserve">returning a node set of </w:t>
-      </w:r>
-      <w:r>
-        <w:rPr>
-          <w:rFonts w:ascii="Arial" w:hAnsi="Arial"/>
-          <w:sz w:val="14"/>
-          <w:szCs w:val="23"/>
-        </w:rPr>
-        <w:t>the full string match</w:t>
-      </w:r>
-      <w:r>
-        <w:rPr>
-          <w:rFonts w:ascii="Arial" w:hAnsi="Arial"/>
-          <w:sz w:val="14"/>
-          <w:szCs w:val="23"/>
-        </w:rPr>
-        <w:t>ed</w:t>
-      </w:r>
-      <w:r>
-        <w:rPr>
-          <w:rFonts w:ascii="Arial" w:hAnsi="Arial"/>
-          <w:sz w:val="14"/>
-          <w:szCs w:val="23"/>
-        </w:rPr>
-        <w:t xml:space="preserve"> plus any</w:t>
-      </w:r>
-      <w:r>
-        <w:rPr>
-          <w:rFonts w:ascii="Arial" w:hAnsi="Arial"/>
-          <w:sz w:val="14"/>
-          <w:szCs w:val="23"/>
-        </w:rPr>
-        <w:t xml:space="preserve"> </w:t>
-      </w:r>
-      <w:r>
-        <w:rPr>
-          <w:rFonts w:ascii="Arial" w:hAnsi="Arial"/>
-          <w:sz w:val="14"/>
-          <w:szCs w:val="23"/>
-        </w:rPr>
-        <w:t xml:space="preserve">parenthesized </w:t>
-      </w:r>
-      <w:r>
-        <w:rPr>
-          <w:rFonts w:ascii="Arial" w:hAnsi="Arial"/>
-          <w:sz w:val="14"/>
-          <w:szCs w:val="23"/>
-        </w:rPr>
-        <w:t>matches.</w:t>
-      </w:r>
-      <w:r>
-        <w:rPr>
-          <w:rFonts w:ascii="Arial" w:hAnsi="Arial"/>
-          <w:sz w:val="14"/>
-          <w:szCs w:val="23"/>
-        </w:rPr>
-        <w:t xml:space="preserve">  Options include "b", "i", "n", "^", and "$", for boolean results, </w:t>
-      </w:r>
-      <w:r>
-        <w:rPr>
-          <w:rFonts w:ascii="Arial" w:hAnsi="Arial"/>
-          <w:i/>
-          <w:sz w:val="14"/>
-          <w:szCs w:val="23"/>
-        </w:rPr>
-        <w:t>ICASE</w:t>
-      </w:r>
-      <w:r>
-        <w:rPr>
-          <w:rFonts w:ascii="Arial" w:hAnsi="Arial"/>
-          <w:sz w:val="14"/>
-          <w:szCs w:val="23"/>
-        </w:rPr>
-        <w:t xml:space="preserve">, </w:t>
-      </w:r>
-      <w:r>
-        <w:rPr>
-          <w:rFonts w:ascii="Arial" w:hAnsi="Arial"/>
-          <w:i/>
-          <w:sz w:val="14"/>
-          <w:szCs w:val="23"/>
-        </w:rPr>
-        <w:t>NEWLINE</w:t>
-      </w:r>
-      <w:r>
-        <w:rPr>
-          <w:rFonts w:ascii="Arial" w:hAnsi="Arial"/>
-          <w:sz w:val="14"/>
-          <w:szCs w:val="23"/>
-        </w:rPr>
-        <w:t xml:space="preserve">, </w:t>
-      </w:r>
-      <w:r>
-        <w:rPr>
-          <w:rFonts w:ascii="Arial" w:hAnsi="Arial"/>
-          <w:i/>
-          <w:sz w:val="14"/>
-          <w:szCs w:val="23"/>
-        </w:rPr>
-        <w:t>NOTBOL</w:t>
-      </w:r>
-      <w:r>
-        <w:rPr>
-          <w:rFonts w:ascii="Arial" w:hAnsi="Arial"/>
-          <w:sz w:val="14"/>
-          <w:szCs w:val="23"/>
-        </w:rPr>
-        <w:t xml:space="preserve">, and </w:t>
-      </w:r>
-      <w:r>
-        <w:rPr>
-          <w:rFonts w:ascii="Arial" w:hAnsi="Arial"/>
-          <w:i/>
-          <w:sz w:val="14"/>
-          <w:szCs w:val="23"/>
-        </w:rPr>
-        <w:t>NOTEOL</w:t>
-      </w:r>
-      <w:r>
-        <w:rPr>
-          <w:rFonts w:ascii="Arial" w:hAnsi="Arial"/>
-          <w:sz w:val="14"/>
-          <w:szCs w:val="23"/>
-        </w:rPr>
-        <w:t>.</w:t>
-      </w:r>
-    </w:p>
-    <w:p>
-      <w:pPr>
-        <w:ind w:left="450"/>
-        <w:rPr>
-          <w:rFonts w:ascii="Arial" w:hAnsi="Arial"/>
-          <w:i/>
-          <w:sz w:val="16"/>
-          <w:szCs w:val="23"/>
-        </w:rPr>
-      </w:pPr>
-    </w:p>
-    <w:p>
-      <w:pPr>
-        <w:ind w:left="450"/>
-        <w:rPr>
-          <w:rFonts w:ascii="Arial" w:hAnsi="Arial"/>
-          <w:i/>
-          <w:sz w:val="18"/>
-          <w:szCs w:val="23"/>
-        </w:rPr>
-      </w:pPr>
-      <w:r>
-        <w:rPr>
-          <w:rFonts w:ascii="Arial" w:hAnsi="Arial"/>
-          <w:i/>
-          <w:sz w:val="18"/>
-          <w:szCs w:val="23"/>
-        </w:rPr>
-        <w:t>void</w:t>
-      </w:r>
-      <w:r>
-        <w:rPr>
-          <w:rFonts w:ascii="Arial" w:hAnsi="Arial"/>
-          <w:i/>
-          <w:sz w:val="18"/>
-          <w:szCs w:val="23"/>
-        </w:rPr>
-        <w:t xml:space="preserve"> </w:t>
-      </w:r>
-      <w:r>
-        <w:rPr>
-          <w:rFonts w:ascii="Arial" w:hAnsi="Arial"/>
-          <w:b/>
-          <w:sz w:val="18"/>
-          <w:szCs w:val="23"/>
-        </w:rPr>
-        <w:t>slax:sleep</w:t>
-      </w:r>
-      <w:r>
-        <w:rPr>
-          <w:rFonts w:ascii="Arial" w:hAnsi="Arial"/>
-          <w:i/>
-          <w:sz w:val="18"/>
-          <w:szCs w:val="23"/>
-        </w:rPr>
-        <w:t>(seconds, milliseconds)</w:t>
-      </w:r>
-    </w:p>
-    <w:p>
-      <w:pPr>
-        <w:ind w:left="720"/>
-        <w:rPr>
-          <w:rFonts w:ascii="Arial" w:hAnsi="Arial"/>
-          <w:sz w:val="14"/>
-          <w:szCs w:val="23"/>
-        </w:rPr>
-      </w:pPr>
-      <w:r>
-        <w:rPr>
-          <w:rFonts w:ascii="Arial" w:hAnsi="Arial"/>
-          <w:sz w:val="14"/>
-          <w:szCs w:val="23"/>
-        </w:rPr>
-        <w:t>Sleep for a given time period.</w:t>
-      </w:r>
-    </w:p>
-    <w:p>
-      <w:pPr>
-        <w:ind w:left="450"/>
-        <w:rPr>
-          <w:rFonts w:ascii="Arial" w:hAnsi="Arial"/>
-          <w:i/>
-          <w:sz w:val="12"/>
-          <w:szCs w:val="23"/>
-        </w:rPr>
-      </w:pPr>
-    </w:p>
-    <w:p>
-      <w:pPr>
-        <w:ind w:left="450"/>
-        <w:rPr>
-          <w:rFonts w:ascii="Arial" w:hAnsi="Arial"/>
-          <w:i/>
-          <w:sz w:val="18"/>
-          <w:szCs w:val="23"/>
-        </w:rPr>
-      </w:pPr>
-      <w:r>
-        <w:rPr>
-          <w:rFonts w:ascii="Arial" w:hAnsi="Arial"/>
-          <w:i/>
-          <w:sz w:val="18"/>
-          <w:szCs w:val="23"/>
-        </w:rPr>
-        <w:t xml:space="preserve">node-set </w:t>
-      </w:r>
-      <w:r>
-        <w:rPr>
-          <w:rFonts w:ascii="Arial" w:hAnsi="Arial"/>
-          <w:b/>
-          <w:sz w:val="18"/>
-          <w:szCs w:val="23"/>
-        </w:rPr>
-        <w:t>slax:split</w:t>
-      </w:r>
-      <w:r>
-        <w:rPr>
-          <w:rFonts w:ascii="Arial" w:hAnsi="Arial"/>
-          <w:i/>
-          <w:sz w:val="18"/>
-          <w:szCs w:val="23"/>
-        </w:rPr>
-        <w:t>(pattern, string, limit)</w:t>
-      </w:r>
-    </w:p>
-    <w:p>
-      <w:pPr>
-        <w:ind w:left="720"/>
-        <w:rPr>
-          <w:rFonts w:ascii="Arial" w:hAnsi="Arial"/>
-          <w:sz w:val="14"/>
-          <w:szCs w:val="23"/>
-        </w:rPr>
-      </w:pPr>
-      <w:r>
-        <w:rPr>
-          <w:rFonts w:ascii="Arial" w:hAnsi="Arial"/>
-          <w:sz w:val="14"/>
-          <w:szCs w:val="23"/>
-        </w:rPr>
-        <w:t>Break a string into a set of elements, up to the limit times, at the pattern.</w:t>
-      </w:r>
-    </w:p>
-    <w:p>
-      <w:pPr>
-        <w:ind w:left="450"/>
-        <w:rPr>
-          <w:rFonts w:ascii="Arial" w:hAnsi="Arial"/>
-          <w:i/>
-          <w:sz w:val="12"/>
-          <w:szCs w:val="23"/>
-        </w:rPr>
-      </w:pPr>
-    </w:p>
-    <w:p>
-      <w:pPr>
-        <w:ind w:left="450"/>
-        <w:rPr>
-          <w:rFonts w:ascii="Arial" w:hAnsi="Arial"/>
-          <w:i/>
-          <w:sz w:val="18"/>
-          <w:szCs w:val="23"/>
-        </w:rPr>
-      </w:pPr>
-      <w:r>
-        <w:rPr>
-          <w:rFonts w:ascii="Arial" w:hAnsi="Arial"/>
-          <w:i/>
-          <w:sz w:val="18"/>
-          <w:szCs w:val="23"/>
-        </w:rPr>
-        <w:t xml:space="preserve">string </w:t>
-      </w:r>
-      <w:r>
-        <w:rPr>
-          <w:rFonts w:ascii="Arial" w:hAnsi="Arial"/>
-          <w:b/>
-          <w:sz w:val="18"/>
-          <w:szCs w:val="23"/>
-        </w:rPr>
-        <w:t>slax:sysctl</w:t>
-      </w:r>
-      <w:r>
-        <w:rPr>
-          <w:rFonts w:ascii="Arial" w:hAnsi="Arial"/>
-          <w:i/>
-          <w:sz w:val="18"/>
-          <w:szCs w:val="23"/>
-        </w:rPr>
-        <w:t>(name, format)</w:t>
-      </w:r>
-    </w:p>
-    <w:p>
-      <w:pPr>
-        <w:ind w:left="720"/>
-        <w:rPr>
-          <w:rFonts w:ascii="Arial" w:hAnsi="Arial"/>
-          <w:sz w:val="14"/>
-          <w:szCs w:val="23"/>
-        </w:rPr>
-      </w:pPr>
-      <w:r>
-        <w:rPr>
-          <w:rFonts w:ascii="Arial" w:hAnsi="Arial"/>
-          <w:sz w:val="14"/>
-          <w:szCs w:val="23"/>
-        </w:rPr>
-        <w:t xml:space="preserve">Retrieve a </w:t>
-      </w:r>
-      <w:r>
-        <w:rPr>
-          <w:rFonts w:ascii="Arial" w:hAnsi="Arial"/>
-          <w:b/>
-          <w:sz w:val="14"/>
-          <w:szCs w:val="23"/>
-        </w:rPr>
-        <w:t>sysctl</w:t>
-      </w:r>
-      <w:r>
-        <w:rPr>
-          <w:rFonts w:ascii="Arial" w:hAnsi="Arial"/>
-          <w:sz w:val="14"/>
-          <w:szCs w:val="23"/>
-        </w:rPr>
-        <w:t xml:space="preserve"> variable.  Format is </w:t>
-      </w:r>
-      <w:r>
-        <w:rPr>
-          <w:rFonts w:ascii="Arial" w:hAnsi="Arial"/>
-          <w:b/>
-          <w:sz w:val="14"/>
-          <w:szCs w:val="23"/>
-        </w:rPr>
-        <w:t>"i"</w:t>
-      </w:r>
-      <w:r>
-        <w:rPr>
-          <w:rFonts w:ascii="Arial" w:hAnsi="Arial"/>
-          <w:sz w:val="14"/>
-          <w:szCs w:val="23"/>
-        </w:rPr>
-        <w:t xml:space="preserve"> or </w:t>
-      </w:r>
-      <w:r>
-        <w:rPr>
-          <w:rFonts w:ascii="Arial" w:hAnsi="Arial"/>
-          <w:b/>
-          <w:sz w:val="14"/>
-          <w:szCs w:val="23"/>
-        </w:rPr>
-        <w:t>"s"</w:t>
-      </w:r>
-      <w:r>
-        <w:rPr>
-          <w:rFonts w:ascii="Arial" w:hAnsi="Arial"/>
-          <w:sz w:val="14"/>
-          <w:szCs w:val="23"/>
-        </w:rPr>
-        <w:t>.</w:t>
-      </w:r>
-    </w:p>
-    <w:p>
-      <w:pPr>
-        <w:ind w:left="450"/>
-        <w:rPr>
-          <w:rFonts w:ascii="Arial" w:hAnsi="Arial"/>
-          <w:i/>
-          <w:sz w:val="12"/>
-          <w:szCs w:val="23"/>
-        </w:rPr>
-      </w:pPr>
-    </w:p>
-    <w:p>
-      <w:pPr>
-        <w:ind w:left="450"/>
-        <w:rPr>
-          <w:rFonts w:ascii="Arial" w:hAnsi="Arial"/>
-          <w:i/>
-          <w:sz w:val="18"/>
-          <w:szCs w:val="23"/>
-        </w:rPr>
-      </w:pPr>
-      <w:r>
-        <w:rPr>
-          <w:rFonts w:ascii="Arial" w:hAnsi="Arial"/>
-          <w:i/>
-          <w:sz w:val="18"/>
-          <w:szCs w:val="23"/>
-        </w:rPr>
-        <w:t>node-set</w:t>
-      </w:r>
-      <w:r>
-        <w:rPr>
-          <w:rFonts w:ascii="Arial" w:hAnsi="Arial"/>
-          <w:i/>
-          <w:sz w:val="18"/>
-          <w:szCs w:val="23"/>
-        </w:rPr>
-        <w:t xml:space="preserve"> </w:t>
-      </w:r>
-      <w:r>
-        <w:rPr>
-          <w:rFonts w:ascii="Arial" w:hAnsi="Arial"/>
-          <w:b/>
-          <w:sz w:val="18"/>
-          <w:szCs w:val="23"/>
-        </w:rPr>
-        <w:t>slax:</w:t>
-      </w:r>
-      <w:r>
-        <w:rPr>
-          <w:rFonts w:ascii="Arial" w:hAnsi="Arial"/>
-          <w:b/>
-          <w:sz w:val="18"/>
-          <w:szCs w:val="23"/>
-        </w:rPr>
-        <w:t>string-to-xml</w:t>
-      </w:r>
-      <w:r>
-        <w:rPr>
-          <w:rFonts w:ascii="Arial" w:hAnsi="Arial"/>
-          <w:i/>
-          <w:sz w:val="18"/>
-          <w:szCs w:val="23"/>
-        </w:rPr>
-        <w:t>(</w:t>
-      </w:r>
-      <w:r>
-        <w:rPr>
-          <w:rFonts w:ascii="Arial" w:hAnsi="Arial"/>
-          <w:i/>
-          <w:sz w:val="18"/>
-          <w:szCs w:val="23"/>
-        </w:rPr>
-        <w:t>string+</w:t>
-      </w:r>
-      <w:r>
-        <w:rPr>
-          <w:rFonts w:ascii="Arial" w:hAnsi="Arial"/>
-          <w:i/>
-          <w:sz w:val="18"/>
-          <w:szCs w:val="23"/>
-        </w:rPr>
-        <w:t>)</w:t>
-      </w:r>
-    </w:p>
-    <w:p>
-      <w:pPr>
-        <w:ind w:left="720"/>
-        <w:rPr>
-          <w:rFonts w:ascii="Arial" w:hAnsi="Arial"/>
-          <w:sz w:val="14"/>
-          <w:szCs w:val="23"/>
-        </w:rPr>
-      </w:pPr>
-      <w:r>
-        <w:rPr>
-          <w:rFonts w:ascii="Arial" w:hAnsi="Arial"/>
-          <w:sz w:val="14"/>
-          <w:szCs w:val="23"/>
-        </w:rPr>
-        <w:t>Return parsed XML of concatenated arguments</w:t>
-      </w:r>
-      <w:r>
-        <w:rPr>
-          <w:rFonts w:ascii="Arial" w:hAnsi="Arial"/>
-          <w:sz w:val="14"/>
-          <w:szCs w:val="23"/>
-        </w:rPr>
-        <w:t>.</w:t>
-      </w:r>
-    </w:p>
-    <w:p>
-      <w:pPr>
-        <w:ind w:left="450"/>
-        <w:rPr>
-          <w:rFonts w:ascii="Arial" w:hAnsi="Arial"/>
-          <w:i/>
-          <w:sz w:val="12"/>
-          <w:szCs w:val="23"/>
-        </w:rPr>
-      </w:pPr>
-    </w:p>
-    <w:p>
-      <w:pPr>
-        <w:ind w:left="450"/>
-        <w:rPr>
-          <w:rFonts w:ascii="Arial" w:hAnsi="Arial"/>
-          <w:i/>
-          <w:sz w:val="18"/>
-          <w:szCs w:val="23"/>
-        </w:rPr>
-      </w:pPr>
-      <w:r>
-        <w:rPr>
-          <w:rFonts w:ascii="Arial" w:hAnsi="Arial"/>
-          <w:i/>
-          <w:sz w:val="18"/>
-          <w:szCs w:val="23"/>
-        </w:rPr>
-        <w:t>void</w:t>
-      </w:r>
-      <w:r>
-        <w:rPr>
-          <w:rFonts w:ascii="Arial" w:hAnsi="Arial"/>
-          <w:i/>
-          <w:sz w:val="18"/>
-          <w:szCs w:val="23"/>
-        </w:rPr>
-        <w:t xml:space="preserve"> </w:t>
-      </w:r>
-      <w:r>
-        <w:rPr>
-          <w:rFonts w:ascii="Arial" w:hAnsi="Arial"/>
-          <w:b/>
-          <w:sz w:val="18"/>
-          <w:szCs w:val="23"/>
-        </w:rPr>
-        <w:t>slax:syslog</w:t>
-      </w:r>
-      <w:r>
-        <w:rPr>
-          <w:rFonts w:ascii="Arial" w:hAnsi="Arial"/>
-          <w:i/>
-          <w:sz w:val="18"/>
-          <w:szCs w:val="23"/>
-        </w:rPr>
-        <w:t>(priority, string+)</w:t>
-      </w:r>
-    </w:p>
-    <w:p>
-      <w:pPr>
-        <w:ind w:left="720"/>
-        <w:rPr>
-          <w:rFonts w:ascii="Arial" w:hAnsi="Arial"/>
           <w:sz w:val="14"/>
           <w:szCs w:val="23"/>
         </w:rPr>
@@ -1731,17 +1897,7 @@
     </w:p>
     <w:p>
       <w:pPr>
-        <w:ind w:left="450"/>
-        <w:rPr>
-          <w:rFonts w:ascii="Arial" w:hAnsi="Arial"/>
-          <w:i/>
-          <w:sz w:val="12"/>
-          <w:szCs w:val="23"/>
-        </w:rPr>
-      </w:pPr>
-    </w:p>
-    <w:p>
-      <w:pPr>
+        <w:spacing w:before="80"/>
         <w:ind w:left="450"/>
         <w:rPr>
           <w:rFonts w:ascii="Arial" w:hAnsi="Arial"/>

</xml_diff>

<commit_message>
fix test-arthur-04 and move stdin check to public header file
</commit_message>
<xml_diff>
--- a/doc/slax-quick-reference.docx
+++ b/doc/slax-quick-reference.docx
@@ -4627,6 +4627,24 @@
           <w:b/>
           <w:sz w:val="18"/>
         </w:rPr>
+        <w:t xml:space="preserve">    &lt;name&gt; "Poe";</w:t>
+      </w:r>
+    </w:p>
+    <w:p>
+      <w:pPr>
+        <w:ind w:left="360"/>
+        <w:rPr>
+          <w:rFonts w:ascii="Arial" w:hAnsi="Arial"/>
+          <w:b/>
+          <w:sz w:val="18"/>
+        </w:rPr>
+      </w:pPr>
+      <w:r>
+        <w:rPr>
+          <w:rFonts w:ascii="Arial" w:hAnsi="Arial"/>
+          <w:b/>
+          <w:sz w:val="18"/>
+        </w:rPr>
         <w:t>}</w:t>
       </w:r>
     </w:p>
@@ -4836,20 +4854,36 @@
     </w:p>
     <w:p>
       <w:pPr>
-        <w:ind w:left="360"/>
-        <w:rPr>
-          <w:rFonts w:ascii="Arial" w:hAnsi="Arial"/>
-          <w:b/>
-          <w:sz w:val="18"/>
-        </w:rPr>
-      </w:pPr>
-      <w:r>
-        <w:rPr>
-          <w:rFonts w:ascii="Arial" w:hAnsi="Arial"/>
-          <w:b/>
-          <w:sz w:val="18"/>
-        </w:rPr>
-        <w:t xml:space="preserve">        if ($name == $this &amp;&amp; not(@hidden)) {</w:t>
+        <w:ind w:left="360" w:right="-95"/>
+        <w:rPr>
+          <w:rFonts w:ascii="Arial" w:hAnsi="Arial"/>
+          <w:b/>
+          <w:sz w:val="18"/>
+        </w:rPr>
+      </w:pPr>
+      <w:r>
+        <w:rPr>
+          <w:rFonts w:ascii="Arial" w:hAnsi="Arial"/>
+          <w:b/>
+          <w:sz w:val="18"/>
+        </w:rPr>
+        <w:t xml:space="preserve">        if ($name == $this &amp;&amp; not(</w:t>
+      </w:r>
+      <w:r>
+        <w:rPr>
+          <w:rFonts w:ascii="Arial" w:hAnsi="Arial"/>
+          <w:b/>
+          <w:sz w:val="18"/>
+        </w:rPr>
+        <w:t>$this/</w:t>
+      </w:r>
+      <w:r>
+        <w:rPr>
+          <w:rFonts w:ascii="Arial" w:hAnsi="Arial"/>
+          <w:b/>
+          <w:sz w:val="18"/>
+        </w:rPr>
+        <w:t>@hidden)) {</w:t>
       </w:r>
     </w:p>
     <w:p>

</xml_diff>